<commit_message>
version4: Manual annotation rules
</commit_message>
<xml_diff>
--- a/qq群标签分类器.docx
+++ b/qq群标签分类器.docx
@@ -18137,6 +18137,43 @@
           <w:b/>
           <w:szCs w:val="21"/>
         </w:rPr>
+        <w:t>./</w:t>
+      </w:r>
+      <w:bookmarkStart w:id="0" w:name="_GoBack"/>
+      <w:bookmarkEnd w:id="0"/>
+      <w:r>
+        <w:rPr>
+          <w:b/>
+          <w:szCs w:val="21"/>
+        </w:rPr>
+        <w:t>new_feature</w:t>
+      </w:r>
+      <w:r>
+        <w:rPr>
+          <w:b/>
+          <w:szCs w:val="21"/>
+        </w:rPr>
+        <w:t>/</w:t>
+      </w:r>
+      <w:r>
+        <w:rPr>
+          <w:b/>
+          <w:szCs w:val="21"/>
+        </w:rPr>
+        <w:t>analyse_data</w:t>
+      </w:r>
+      <w:r>
+        <w:rPr>
+          <w:b/>
+          <w:szCs w:val="21"/>
+        </w:rPr>
+        <w:t>/</w:t>
+      </w:r>
+      <w:r>
+        <w:rPr>
+          <w:b/>
+          <w:szCs w:val="21"/>
+        </w:rPr>
         <w:t>tags.50.filt.removeall.v6.del_sig_key.sample400.csv</w:t>
       </w:r>
     </w:p>
@@ -19792,6 +19829,33 @@
         </w:rPr>
         <w:t>1.存在文件夹“</w:t>
       </w:r>
+      <w:r>
+        <w:rPr>
+          <w:rFonts w:hint="eastAsia"/>
+          <w:szCs w:val="21"/>
+        </w:rPr>
+        <w:t>.</w:t>
+      </w:r>
+      <w:r>
+        <w:rPr>
+          <w:szCs w:val="21"/>
+        </w:rPr>
+        <w:t>/</w:t>
+      </w:r>
+      <w:proofErr w:type="spellStart"/>
+      <w:r>
+        <w:rPr>
+          <w:szCs w:val="21"/>
+        </w:rPr>
+        <w:t>new_feature</w:t>
+      </w:r>
+      <w:proofErr w:type="spellEnd"/>
+      <w:r>
+        <w:rPr>
+          <w:szCs w:val="21"/>
+        </w:rPr>
+        <w:t>/</w:t>
+      </w:r>
       <w:proofErr w:type="spellStart"/>
       <w:r>
         <w:rPr>
@@ -19844,7 +19908,41 @@
           <w:rFonts w:hint="eastAsia"/>
           <w:szCs w:val="21"/>
         </w:rPr>
-        <w:t>1.每个阈值</w:t>
+        <w:t>1.</w:t>
+      </w:r>
+      <w:r>
+        <w:rPr>
+          <w:rFonts w:hint="eastAsia"/>
+          <w:szCs w:val="21"/>
+        </w:rPr>
+        <w:t>针对label</w:t>
+      </w:r>
+      <w:r>
+        <w:rPr>
+          <w:szCs w:val="21"/>
+        </w:rPr>
+        <w:t xml:space="preserve"> </w:t>
+      </w:r>
+      <w:r>
+        <w:rPr>
+          <w:rFonts w:hint="eastAsia"/>
+          <w:szCs w:val="21"/>
+        </w:rPr>
+        <w:t>1</w:t>
+      </w:r>
+      <w:r>
+        <w:rPr>
+          <w:rFonts w:hint="eastAsia"/>
+          <w:szCs w:val="21"/>
+        </w:rPr>
+        <w:t>的，</w:t>
+      </w:r>
+      <w:r>
+        <w:rPr>
+          <w:rFonts w:hint="eastAsia"/>
+          <w:szCs w:val="21"/>
+        </w:rPr>
+        <w:t>每个阈值</w:t>
       </w:r>
       <w:r>
         <w:rPr>
@@ -19868,6 +19966,15 @@
           <w:szCs w:val="21"/>
         </w:rPr>
       </w:pPr>
+      <w:r>
+        <w:rPr>
+          <w:rFonts w:hint="eastAsia"/>
+          <w:b/>
+          <w:szCs w:val="21"/>
+        </w:rPr>
+        <w:lastRenderedPageBreak/>
+        <w:t>第一次筛选：</w:t>
+      </w:r>
     </w:p>
     <w:tbl>
       <w:tblPr>
@@ -19888,7 +19995,6 @@
           <w:p>
             <w:pPr>
               <w:rPr>
-                <w:rFonts w:hint="eastAsia"/>
                 <w:b/>
                 <w:szCs w:val="21"/>
               </w:rPr>
@@ -19910,7 +20016,6 @@
           <w:p>
             <w:pPr>
               <w:rPr>
-                <w:rFonts w:hint="eastAsia"/>
                 <w:b/>
                 <w:szCs w:val="21"/>
               </w:rPr>
@@ -19932,7 +20037,6 @@
           <w:p>
             <w:pPr>
               <w:rPr>
-                <w:rFonts w:hint="eastAsia"/>
                 <w:b/>
                 <w:szCs w:val="21"/>
               </w:rPr>
@@ -19956,7 +20060,6 @@
           <w:p>
             <w:pPr>
               <w:rPr>
-                <w:rFonts w:hint="eastAsia"/>
                 <w:szCs w:val="21"/>
               </w:rPr>
             </w:pPr>
@@ -19976,7 +20079,6 @@
           <w:p>
             <w:pPr>
               <w:rPr>
-                <w:rFonts w:hint="eastAsia"/>
                 <w:szCs w:val="21"/>
               </w:rPr>
             </w:pPr>
@@ -19995,7 +20097,6 @@
           <w:p>
             <w:pPr>
               <w:rPr>
-                <w:rFonts w:hint="eastAsia"/>
                 <w:szCs w:val="21"/>
               </w:rPr>
             </w:pPr>
@@ -20017,7 +20118,6 @@
           <w:p>
             <w:pPr>
               <w:rPr>
-                <w:rFonts w:hint="eastAsia"/>
                 <w:szCs w:val="21"/>
               </w:rPr>
             </w:pPr>
@@ -20037,7 +20137,6 @@
           <w:p>
             <w:pPr>
               <w:rPr>
-                <w:rFonts w:hint="eastAsia"/>
                 <w:szCs w:val="21"/>
               </w:rPr>
             </w:pPr>
@@ -20056,7 +20155,6 @@
           <w:p>
             <w:pPr>
               <w:rPr>
-                <w:rFonts w:hint="eastAsia"/>
                 <w:szCs w:val="21"/>
               </w:rPr>
             </w:pPr>
@@ -20078,7 +20176,6 @@
           <w:p>
             <w:pPr>
               <w:rPr>
-                <w:rFonts w:hint="eastAsia"/>
                 <w:szCs w:val="21"/>
               </w:rPr>
             </w:pPr>
@@ -20098,7 +20195,6 @@
           <w:p>
             <w:pPr>
               <w:rPr>
-                <w:rFonts w:hint="eastAsia"/>
                 <w:szCs w:val="21"/>
               </w:rPr>
             </w:pPr>
@@ -20117,7 +20213,6 @@
           <w:p>
             <w:pPr>
               <w:rPr>
-                <w:rFonts w:hint="eastAsia"/>
                 <w:szCs w:val="21"/>
               </w:rPr>
             </w:pPr>
@@ -20135,16 +20230,2042 @@
     <w:p>
       <w:pPr>
         <w:rPr>
-          <w:rFonts w:hint="eastAsia"/>
           <w:b/>
           <w:szCs w:val="21"/>
         </w:rPr>
       </w:pPr>
+      <w:r>
+        <w:rPr>
+          <w:rFonts w:hint="eastAsia"/>
+          <w:b/>
+          <w:szCs w:val="21"/>
+        </w:rPr>
+        <w:t>大于0.9：605个</w:t>
+      </w:r>
     </w:p>
     <w:p>
       <w:pPr>
         <w:rPr>
-          <w:rFonts w:hint="eastAsia"/>
+          <w:b/>
+          <w:szCs w:val="21"/>
+        </w:rPr>
+      </w:pPr>
+    </w:p>
+    <w:p>
+      <w:pPr>
+        <w:rPr>
+          <w:b/>
+          <w:szCs w:val="21"/>
+        </w:rPr>
+      </w:pPr>
+      <w:r>
+        <w:rPr>
+          <w:rFonts w:hint="eastAsia"/>
+          <w:b/>
+          <w:szCs w:val="21"/>
+        </w:rPr>
+        <w:t>第二次筛选：</w:t>
+      </w:r>
+    </w:p>
+    <w:tbl>
+      <w:tblPr>
+        <w:tblStyle w:val="a7"/>
+        <w:tblW w:w="0" w:type="auto"/>
+        <w:tblLook w:val="04A0" w:firstRow="1" w:lastRow="0" w:firstColumn="1" w:lastColumn="0" w:noHBand="0" w:noVBand="1"/>
+      </w:tblPr>
+      <w:tblGrid>
+        <w:gridCol w:w="1377"/>
+        <w:gridCol w:w="5646"/>
+        <w:gridCol w:w="1273"/>
+      </w:tblGrid>
+      <w:tr>
+        <w:tc>
+          <w:tcPr>
+            <w:tcW w:w="1377" w:type="dxa"/>
+          </w:tcPr>
+          <w:p>
+            <w:pPr>
+              <w:rPr>
+                <w:b/>
+                <w:szCs w:val="21"/>
+              </w:rPr>
+            </w:pPr>
+            <w:r>
+              <w:rPr>
+                <w:rFonts w:hint="eastAsia"/>
+                <w:b/>
+                <w:szCs w:val="21"/>
+              </w:rPr>
+              <w:t>阈值</w:t>
+            </w:r>
+          </w:p>
+        </w:tc>
+        <w:tc>
+          <w:tcPr>
+            <w:tcW w:w="5646" w:type="dxa"/>
+          </w:tcPr>
+          <w:p>
+            <w:pPr>
+              <w:rPr>
+                <w:b/>
+                <w:szCs w:val="21"/>
+              </w:rPr>
+            </w:pPr>
+            <w:r>
+              <w:rPr>
+                <w:rFonts w:hint="eastAsia"/>
+                <w:b/>
+                <w:szCs w:val="21"/>
+              </w:rPr>
+              <w:t>文件名</w:t>
+            </w:r>
+          </w:p>
+        </w:tc>
+        <w:tc>
+          <w:tcPr>
+            <w:tcW w:w="1273" w:type="dxa"/>
+          </w:tcPr>
+          <w:p>
+            <w:pPr>
+              <w:rPr>
+                <w:b/>
+                <w:szCs w:val="21"/>
+              </w:rPr>
+            </w:pPr>
+            <w:r>
+              <w:rPr>
+                <w:rFonts w:hint="eastAsia"/>
+                <w:b/>
+                <w:szCs w:val="21"/>
+              </w:rPr>
+              <w:t>准确率</w:t>
+            </w:r>
+          </w:p>
+        </w:tc>
+      </w:tr>
+      <w:tr>
+        <w:tc>
+          <w:tcPr>
+            <w:tcW w:w="1377" w:type="dxa"/>
+          </w:tcPr>
+          <w:p>
+            <w:pPr>
+              <w:rPr>
+                <w:szCs w:val="21"/>
+              </w:rPr>
+            </w:pPr>
+            <w:r>
+              <w:rPr>
+                <w:rFonts w:hint="eastAsia"/>
+                <w:szCs w:val="21"/>
+              </w:rPr>
+              <w:t>大于</w:t>
+            </w:r>
+            <w:r>
+              <w:rPr>
+                <w:rFonts w:hint="eastAsia"/>
+                <w:szCs w:val="21"/>
+              </w:rPr>
+              <w:t>0.9</w:t>
+            </w:r>
+          </w:p>
+        </w:tc>
+        <w:tc>
+          <w:tcPr>
+            <w:tcW w:w="5646" w:type="dxa"/>
+          </w:tcPr>
+          <w:p>
+            <w:pPr>
+              <w:rPr>
+                <w:szCs w:val="21"/>
+              </w:rPr>
+            </w:pPr>
+            <w:r>
+              <w:rPr>
+                <w:szCs w:val="21"/>
+              </w:rPr>
+              <w:t>tags.50.filt.removeall.v6.del_sig_key.test_pre.100_0.9</w:t>
+            </w:r>
+            <w:r>
+              <w:rPr>
+                <w:rFonts w:hint="eastAsia"/>
+                <w:szCs w:val="21"/>
+              </w:rPr>
+              <w:t>_</w:t>
+            </w:r>
+            <w:r>
+              <w:rPr>
+                <w:szCs w:val="21"/>
+              </w:rPr>
+              <w:t>0.95</w:t>
+            </w:r>
+            <w:r>
+              <w:rPr>
+                <w:szCs w:val="21"/>
+              </w:rPr>
+              <w:t>.csv</w:t>
+            </w:r>
+          </w:p>
+        </w:tc>
+        <w:tc>
+          <w:tcPr>
+            <w:tcW w:w="1273" w:type="dxa"/>
+          </w:tcPr>
+          <w:p>
+            <w:pPr>
+              <w:rPr>
+                <w:szCs w:val="21"/>
+              </w:rPr>
+            </w:pPr>
+            <w:r>
+              <w:rPr>
+                <w:rFonts w:hint="eastAsia"/>
+                <w:szCs w:val="21"/>
+              </w:rPr>
+              <w:t>82%</w:t>
+            </w:r>
+          </w:p>
+        </w:tc>
+      </w:tr>
+      <w:tr>
+        <w:tc>
+          <w:tcPr>
+            <w:tcW w:w="1377" w:type="dxa"/>
+          </w:tcPr>
+          <w:p>
+            <w:pPr>
+              <w:rPr>
+                <w:szCs w:val="21"/>
+              </w:rPr>
+            </w:pPr>
+            <w:r>
+              <w:rPr>
+                <w:rFonts w:hint="eastAsia"/>
+                <w:szCs w:val="21"/>
+              </w:rPr>
+              <w:t>0.85-0.9</w:t>
+            </w:r>
+          </w:p>
+        </w:tc>
+        <w:tc>
+          <w:tcPr>
+            <w:tcW w:w="5646" w:type="dxa"/>
+          </w:tcPr>
+          <w:p>
+            <w:pPr>
+              <w:rPr>
+                <w:szCs w:val="21"/>
+              </w:rPr>
+            </w:pPr>
+            <w:r>
+              <w:rPr>
+                <w:szCs w:val="21"/>
+              </w:rPr>
+              <w:t>tags.50.filt.removeall.v6.del_sig_key.test_pre.100_0.85_0.9.csv</w:t>
+            </w:r>
+          </w:p>
+        </w:tc>
+        <w:tc>
+          <w:tcPr>
+            <w:tcW w:w="1273" w:type="dxa"/>
+          </w:tcPr>
+          <w:p>
+            <w:pPr>
+              <w:rPr>
+                <w:szCs w:val="21"/>
+              </w:rPr>
+            </w:pPr>
+            <w:r>
+              <w:rPr>
+                <w:rFonts w:hint="eastAsia"/>
+                <w:szCs w:val="21"/>
+              </w:rPr>
+              <w:t>82%</w:t>
+            </w:r>
+          </w:p>
+        </w:tc>
+      </w:tr>
+    </w:tbl>
+    <w:p>
+      <w:pPr>
+        <w:tabs>
+          <w:tab w:val="left" w:pos="1908"/>
+        </w:tabs>
+        <w:rPr>
+          <w:b/>
+          <w:szCs w:val="21"/>
+        </w:rPr>
+      </w:pPr>
+      <w:r>
+        <w:rPr>
+          <w:rFonts w:hint="eastAsia"/>
+          <w:b/>
+          <w:szCs w:val="21"/>
+        </w:rPr>
+        <w:t>这里的准确率都不太高。</w:t>
+      </w:r>
+      <w:r>
+        <w:rPr>
+          <w:b/>
+          <w:szCs w:val="21"/>
+        </w:rPr>
+        <w:tab/>
+      </w:r>
+    </w:p>
+    <w:p>
+      <w:pPr>
+        <w:tabs>
+          <w:tab w:val="left" w:pos="1908"/>
+        </w:tabs>
+        <w:rPr>
+          <w:b/>
+          <w:szCs w:val="21"/>
+        </w:rPr>
+      </w:pPr>
+    </w:p>
+    <w:p>
+      <w:pPr>
+        <w:rPr>
+          <w:szCs w:val="21"/>
+        </w:rPr>
+      </w:pPr>
+      <w:r>
+        <w:rPr>
+          <w:rFonts w:hint="eastAsia"/>
+          <w:szCs w:val="21"/>
+        </w:rPr>
+        <w:t>2.针对label</w:t>
+      </w:r>
+      <w:r>
+        <w:rPr>
+          <w:szCs w:val="21"/>
+        </w:rPr>
+        <w:t xml:space="preserve"> </w:t>
+      </w:r>
+      <w:r>
+        <w:rPr>
+          <w:rFonts w:hint="eastAsia"/>
+          <w:szCs w:val="21"/>
+        </w:rPr>
+        <w:t>0</w:t>
+      </w:r>
+      <w:r>
+        <w:rPr>
+          <w:szCs w:val="21"/>
+        </w:rPr>
+        <w:t xml:space="preserve"> </w:t>
+      </w:r>
+      <w:r>
+        <w:rPr>
+          <w:rFonts w:hint="eastAsia"/>
+          <w:szCs w:val="21"/>
+        </w:rPr>
+        <w:t>的，每个阈值区间中抽样100</w:t>
+      </w:r>
+    </w:p>
+    <w:p>
+      <w:pPr>
+        <w:rPr>
+          <w:b/>
+          <w:szCs w:val="21"/>
+        </w:rPr>
+      </w:pPr>
+      <w:r>
+        <w:rPr>
+          <w:rFonts w:hint="eastAsia"/>
+          <w:b/>
+          <w:szCs w:val="21"/>
+        </w:rPr>
+        <w:t>第一次筛选：</w:t>
+      </w:r>
+    </w:p>
+    <w:tbl>
+      <w:tblPr>
+        <w:tblStyle w:val="a7"/>
+        <w:tblW w:w="0" w:type="auto"/>
+        <w:tblLook w:val="04A0" w:firstRow="1" w:lastRow="0" w:firstColumn="1" w:lastColumn="0" w:noHBand="0" w:noVBand="1"/>
+      </w:tblPr>
+      <w:tblGrid>
+        <w:gridCol w:w="1394"/>
+        <w:gridCol w:w="5536"/>
+        <w:gridCol w:w="1366"/>
+      </w:tblGrid>
+      <w:tr>
+        <w:tc>
+          <w:tcPr>
+            <w:tcW w:w="2765" w:type="dxa"/>
+          </w:tcPr>
+          <w:p>
+            <w:pPr>
+              <w:rPr>
+                <w:b/>
+                <w:szCs w:val="21"/>
+              </w:rPr>
+            </w:pPr>
+            <w:r>
+              <w:rPr>
+                <w:rFonts w:hint="eastAsia"/>
+                <w:b/>
+                <w:szCs w:val="21"/>
+              </w:rPr>
+              <w:t>阈值</w:t>
+            </w:r>
+          </w:p>
+        </w:tc>
+        <w:tc>
+          <w:tcPr>
+            <w:tcW w:w="2765" w:type="dxa"/>
+          </w:tcPr>
+          <w:p>
+            <w:pPr>
+              <w:rPr>
+                <w:b/>
+                <w:szCs w:val="21"/>
+              </w:rPr>
+            </w:pPr>
+            <w:r>
+              <w:rPr>
+                <w:rFonts w:hint="eastAsia"/>
+                <w:b/>
+                <w:szCs w:val="21"/>
+              </w:rPr>
+              <w:t>文件名</w:t>
+            </w:r>
+          </w:p>
+        </w:tc>
+        <w:tc>
+          <w:tcPr>
+            <w:tcW w:w="2766" w:type="dxa"/>
+          </w:tcPr>
+          <w:p>
+            <w:pPr>
+              <w:rPr>
+                <w:b/>
+                <w:szCs w:val="21"/>
+              </w:rPr>
+            </w:pPr>
+            <w:r>
+              <w:rPr>
+                <w:rFonts w:hint="eastAsia"/>
+                <w:b/>
+                <w:szCs w:val="21"/>
+              </w:rPr>
+              <w:t>准确率</w:t>
+            </w:r>
+          </w:p>
+        </w:tc>
+      </w:tr>
+      <w:tr>
+        <w:tc>
+          <w:tcPr>
+            <w:tcW w:w="2765" w:type="dxa"/>
+          </w:tcPr>
+          <w:p>
+            <w:pPr>
+              <w:rPr>
+                <w:szCs w:val="21"/>
+              </w:rPr>
+            </w:pPr>
+            <w:r>
+              <w:rPr>
+                <w:rFonts w:hint="eastAsia"/>
+                <w:szCs w:val="21"/>
+              </w:rPr>
+              <w:t>小于0.1</w:t>
+            </w:r>
+          </w:p>
+        </w:tc>
+        <w:tc>
+          <w:tcPr>
+            <w:tcW w:w="2765" w:type="dxa"/>
+          </w:tcPr>
+          <w:p>
+            <w:pPr>
+              <w:rPr>
+                <w:szCs w:val="21"/>
+              </w:rPr>
+            </w:pPr>
+            <w:r>
+              <w:rPr>
+                <w:szCs w:val="21"/>
+              </w:rPr>
+              <w:t>tags.50.filt.removeall.v6.del_sig_key.test_pre.100_0_0.1</w:t>
+            </w:r>
+          </w:p>
+        </w:tc>
+        <w:tc>
+          <w:tcPr>
+            <w:tcW w:w="2766" w:type="dxa"/>
+          </w:tcPr>
+          <w:p>
+            <w:pPr>
+              <w:rPr>
+                <w:szCs w:val="21"/>
+              </w:rPr>
+            </w:pPr>
+            <w:r>
+              <w:rPr>
+                <w:rFonts w:hint="eastAsia"/>
+                <w:szCs w:val="21"/>
+              </w:rPr>
+              <w:t>99%</w:t>
+            </w:r>
+          </w:p>
+        </w:tc>
+      </w:tr>
+      <w:tr>
+        <w:tc>
+          <w:tcPr>
+            <w:tcW w:w="2765" w:type="dxa"/>
+          </w:tcPr>
+          <w:p>
+            <w:pPr>
+              <w:rPr>
+                <w:szCs w:val="21"/>
+              </w:rPr>
+            </w:pPr>
+            <w:r>
+              <w:rPr>
+                <w:rFonts w:hint="eastAsia"/>
+                <w:szCs w:val="21"/>
+              </w:rPr>
+              <w:t>0.1-0.2</w:t>
+            </w:r>
+          </w:p>
+        </w:tc>
+        <w:tc>
+          <w:tcPr>
+            <w:tcW w:w="2765" w:type="dxa"/>
+          </w:tcPr>
+          <w:p>
+            <w:pPr>
+              <w:rPr>
+                <w:szCs w:val="21"/>
+              </w:rPr>
+            </w:pPr>
+            <w:r>
+              <w:rPr>
+                <w:szCs w:val="21"/>
+              </w:rPr>
+              <w:t>tags.50.filt.removeall.v6.del_sig_key.test_pre.100_0.1_0.2.csv</w:t>
+            </w:r>
+          </w:p>
+        </w:tc>
+        <w:tc>
+          <w:tcPr>
+            <w:tcW w:w="2766" w:type="dxa"/>
+          </w:tcPr>
+          <w:p>
+            <w:pPr>
+              <w:rPr>
+                <w:szCs w:val="21"/>
+              </w:rPr>
+            </w:pPr>
+            <w:r>
+              <w:rPr>
+                <w:rFonts w:hint="eastAsia"/>
+                <w:szCs w:val="21"/>
+              </w:rPr>
+              <w:t>95%</w:t>
+            </w:r>
+          </w:p>
+        </w:tc>
+      </w:tr>
+      <w:tr>
+        <w:tc>
+          <w:tcPr>
+            <w:tcW w:w="2765" w:type="dxa"/>
+          </w:tcPr>
+          <w:p>
+            <w:pPr>
+              <w:rPr>
+                <w:szCs w:val="21"/>
+              </w:rPr>
+            </w:pPr>
+            <w:r>
+              <w:rPr>
+                <w:rFonts w:hint="eastAsia"/>
+                <w:szCs w:val="21"/>
+              </w:rPr>
+              <w:t>0.2-0.4</w:t>
+            </w:r>
+          </w:p>
+        </w:tc>
+        <w:tc>
+          <w:tcPr>
+            <w:tcW w:w="2765" w:type="dxa"/>
+          </w:tcPr>
+          <w:p>
+            <w:pPr>
+              <w:rPr>
+                <w:szCs w:val="21"/>
+              </w:rPr>
+            </w:pPr>
+            <w:r>
+              <w:rPr>
+                <w:szCs w:val="21"/>
+              </w:rPr>
+              <w:t>tags.50.filt.removeall.v6.del_sig_key.test_pre.100_0.2_0.4.csv</w:t>
+            </w:r>
+          </w:p>
+        </w:tc>
+        <w:tc>
+          <w:tcPr>
+            <w:tcW w:w="2766" w:type="dxa"/>
+          </w:tcPr>
+          <w:p>
+            <w:pPr>
+              <w:rPr>
+                <w:szCs w:val="21"/>
+              </w:rPr>
+            </w:pPr>
+            <w:r>
+              <w:rPr>
+                <w:rFonts w:hint="eastAsia"/>
+                <w:szCs w:val="21"/>
+              </w:rPr>
+              <w:t>95%</w:t>
+            </w:r>
+          </w:p>
+        </w:tc>
+      </w:tr>
+    </w:tbl>
+    <w:p>
+      <w:pPr>
+        <w:rPr>
+          <w:b/>
+          <w:szCs w:val="21"/>
+        </w:rPr>
+      </w:pPr>
+      <w:r>
+        <w:rPr>
+          <w:rFonts w:hint="eastAsia"/>
+          <w:b/>
+          <w:szCs w:val="21"/>
+        </w:rPr>
+        <w:t>0-0.</w:t>
+      </w:r>
+      <w:r>
+        <w:rPr>
+          <w:rFonts w:hint="eastAsia"/>
+          <w:b/>
+          <w:szCs w:val="21"/>
+        </w:rPr>
+        <w:t>4</w:t>
+      </w:r>
+      <w:r>
+        <w:rPr>
+          <w:rFonts w:hint="eastAsia"/>
+          <w:b/>
+          <w:szCs w:val="21"/>
+        </w:rPr>
+        <w:t>：9938</w:t>
+      </w:r>
+      <w:r>
+        <w:rPr>
+          <w:rFonts w:hint="eastAsia"/>
+          <w:b/>
+          <w:szCs w:val="21"/>
+        </w:rPr>
+        <w:t>个</w:t>
+      </w:r>
+    </w:p>
+    <w:p>
+      <w:pPr>
+        <w:rPr>
+          <w:b/>
+          <w:szCs w:val="21"/>
+        </w:rPr>
+      </w:pPr>
+    </w:p>
+    <w:p>
+      <w:pPr>
+        <w:rPr>
+          <w:b/>
+          <w:szCs w:val="21"/>
+        </w:rPr>
+      </w:pPr>
+      <w:r>
+        <w:rPr>
+          <w:rFonts w:hint="eastAsia"/>
+          <w:b/>
+          <w:szCs w:val="21"/>
+        </w:rPr>
+        <w:t>第二次筛选</w:t>
+      </w:r>
+      <w:r>
+        <w:rPr>
+          <w:rFonts w:hint="eastAsia"/>
+          <w:b/>
+          <w:szCs w:val="21"/>
+        </w:rPr>
+        <w:t>：</w:t>
+      </w:r>
+    </w:p>
+    <w:tbl>
+      <w:tblPr>
+        <w:tblStyle w:val="a7"/>
+        <w:tblW w:w="0" w:type="auto"/>
+        <w:tblLook w:val="04A0" w:firstRow="1" w:lastRow="0" w:firstColumn="1" w:lastColumn="0" w:noHBand="0" w:noVBand="1"/>
+      </w:tblPr>
+      <w:tblGrid>
+        <w:gridCol w:w="1377"/>
+        <w:gridCol w:w="5646"/>
+        <w:gridCol w:w="1273"/>
+      </w:tblGrid>
+      <w:tr>
+        <w:tc>
+          <w:tcPr>
+            <w:tcW w:w="2765" w:type="dxa"/>
+          </w:tcPr>
+          <w:p>
+            <w:pPr>
+              <w:rPr>
+                <w:b/>
+                <w:szCs w:val="21"/>
+              </w:rPr>
+            </w:pPr>
+            <w:r>
+              <w:rPr>
+                <w:rFonts w:hint="eastAsia"/>
+                <w:b/>
+                <w:szCs w:val="21"/>
+              </w:rPr>
+              <w:t>阈值</w:t>
+            </w:r>
+          </w:p>
+        </w:tc>
+        <w:tc>
+          <w:tcPr>
+            <w:tcW w:w="2765" w:type="dxa"/>
+          </w:tcPr>
+          <w:p>
+            <w:pPr>
+              <w:rPr>
+                <w:b/>
+                <w:szCs w:val="21"/>
+              </w:rPr>
+            </w:pPr>
+            <w:r>
+              <w:rPr>
+                <w:rFonts w:hint="eastAsia"/>
+                <w:b/>
+                <w:szCs w:val="21"/>
+              </w:rPr>
+              <w:t>文件名</w:t>
+            </w:r>
+          </w:p>
+        </w:tc>
+        <w:tc>
+          <w:tcPr>
+            <w:tcW w:w="2766" w:type="dxa"/>
+          </w:tcPr>
+          <w:p>
+            <w:pPr>
+              <w:rPr>
+                <w:b/>
+                <w:szCs w:val="21"/>
+              </w:rPr>
+            </w:pPr>
+            <w:r>
+              <w:rPr>
+                <w:rFonts w:hint="eastAsia"/>
+                <w:b/>
+                <w:szCs w:val="21"/>
+              </w:rPr>
+              <w:t>准确率</w:t>
+            </w:r>
+          </w:p>
+        </w:tc>
+      </w:tr>
+      <w:tr>
+        <w:tc>
+          <w:tcPr>
+            <w:tcW w:w="2765" w:type="dxa"/>
+          </w:tcPr>
+          <w:p>
+            <w:pPr>
+              <w:rPr>
+                <w:szCs w:val="21"/>
+              </w:rPr>
+            </w:pPr>
+            <w:r>
+              <w:rPr>
+                <w:rFonts w:hint="eastAsia"/>
+                <w:szCs w:val="21"/>
+              </w:rPr>
+              <w:t>小于0.1</w:t>
+            </w:r>
+          </w:p>
+        </w:tc>
+        <w:tc>
+          <w:tcPr>
+            <w:tcW w:w="2765" w:type="dxa"/>
+          </w:tcPr>
+          <w:p>
+            <w:pPr>
+              <w:rPr>
+                <w:szCs w:val="21"/>
+              </w:rPr>
+            </w:pPr>
+            <w:r>
+              <w:rPr>
+                <w:szCs w:val="21"/>
+              </w:rPr>
+              <w:t>tags.50.filt.removeall.v6.del_sig_key.test_pre.100_0_0.1</w:t>
+            </w:r>
+          </w:p>
+        </w:tc>
+        <w:tc>
+          <w:tcPr>
+            <w:tcW w:w="2766" w:type="dxa"/>
+          </w:tcPr>
+          <w:p>
+            <w:pPr>
+              <w:rPr>
+                <w:szCs w:val="21"/>
+              </w:rPr>
+            </w:pPr>
+            <w:r>
+              <w:rPr>
+                <w:rFonts w:hint="eastAsia"/>
+                <w:szCs w:val="21"/>
+              </w:rPr>
+              <w:t>99%</w:t>
+            </w:r>
+          </w:p>
+        </w:tc>
+      </w:tr>
+      <w:tr>
+        <w:tc>
+          <w:tcPr>
+            <w:tcW w:w="2765" w:type="dxa"/>
+          </w:tcPr>
+          <w:p>
+            <w:pPr>
+              <w:rPr>
+                <w:szCs w:val="21"/>
+              </w:rPr>
+            </w:pPr>
+            <w:r>
+              <w:rPr>
+                <w:rFonts w:hint="eastAsia"/>
+                <w:szCs w:val="21"/>
+              </w:rPr>
+              <w:t>0.1-0.</w:t>
+            </w:r>
+            <w:r>
+              <w:rPr>
+                <w:rFonts w:hint="eastAsia"/>
+                <w:szCs w:val="21"/>
+              </w:rPr>
+              <w:t>15</w:t>
+            </w:r>
+          </w:p>
+        </w:tc>
+        <w:tc>
+          <w:tcPr>
+            <w:tcW w:w="2765" w:type="dxa"/>
+          </w:tcPr>
+          <w:p>
+            <w:pPr>
+              <w:rPr>
+                <w:szCs w:val="21"/>
+              </w:rPr>
+            </w:pPr>
+            <w:r>
+              <w:rPr>
+                <w:szCs w:val="21"/>
+              </w:rPr>
+              <w:t>tags.50.filt.removeall.v6.del_sig_key.test_pre.100_0.1_0.</w:t>
+            </w:r>
+            <w:r>
+              <w:rPr>
+                <w:rFonts w:hint="eastAsia"/>
+                <w:szCs w:val="21"/>
+              </w:rPr>
+              <w:t>15</w:t>
+            </w:r>
+            <w:r>
+              <w:rPr>
+                <w:szCs w:val="21"/>
+              </w:rPr>
+              <w:t>.csv</w:t>
+            </w:r>
+          </w:p>
+        </w:tc>
+        <w:tc>
+          <w:tcPr>
+            <w:tcW w:w="2766" w:type="dxa"/>
+          </w:tcPr>
+          <w:p>
+            <w:pPr>
+              <w:rPr>
+                <w:szCs w:val="21"/>
+              </w:rPr>
+            </w:pPr>
+            <w:r>
+              <w:rPr>
+                <w:rFonts w:hint="eastAsia"/>
+                <w:szCs w:val="21"/>
+              </w:rPr>
+              <w:t>97%</w:t>
+            </w:r>
+          </w:p>
+        </w:tc>
+      </w:tr>
+      <w:tr>
+        <w:tc>
+          <w:tcPr>
+            <w:tcW w:w="2765" w:type="dxa"/>
+          </w:tcPr>
+          <w:p>
+            <w:pPr>
+              <w:rPr>
+                <w:szCs w:val="21"/>
+              </w:rPr>
+            </w:pPr>
+            <w:r>
+              <w:rPr>
+                <w:rFonts w:hint="eastAsia"/>
+                <w:szCs w:val="21"/>
+              </w:rPr>
+              <w:t>0.</w:t>
+            </w:r>
+            <w:r>
+              <w:rPr>
+                <w:rFonts w:hint="eastAsia"/>
+                <w:szCs w:val="21"/>
+              </w:rPr>
+              <w:t>15</w:t>
+            </w:r>
+            <w:r>
+              <w:rPr>
+                <w:rFonts w:hint="eastAsia"/>
+                <w:szCs w:val="21"/>
+              </w:rPr>
+              <w:t>-0.</w:t>
+            </w:r>
+            <w:r>
+              <w:rPr>
+                <w:rFonts w:hint="eastAsia"/>
+                <w:szCs w:val="21"/>
+              </w:rPr>
+              <w:t>2</w:t>
+            </w:r>
+          </w:p>
+        </w:tc>
+        <w:tc>
+          <w:tcPr>
+            <w:tcW w:w="2765" w:type="dxa"/>
+          </w:tcPr>
+          <w:p>
+            <w:pPr>
+              <w:rPr>
+                <w:szCs w:val="21"/>
+              </w:rPr>
+            </w:pPr>
+            <w:r>
+              <w:rPr>
+                <w:szCs w:val="21"/>
+              </w:rPr>
+              <w:t>tags.50.filt.removeall.v6.del_sig_key.test_pre.100_0.</w:t>
+            </w:r>
+            <w:r>
+              <w:rPr>
+                <w:rFonts w:hint="eastAsia"/>
+                <w:szCs w:val="21"/>
+              </w:rPr>
+              <w:t>15</w:t>
+            </w:r>
+            <w:r>
+              <w:rPr>
+                <w:szCs w:val="21"/>
+              </w:rPr>
+              <w:t>_0.</w:t>
+            </w:r>
+            <w:r>
+              <w:rPr>
+                <w:rFonts w:hint="eastAsia"/>
+                <w:szCs w:val="21"/>
+              </w:rPr>
+              <w:t>2</w:t>
+            </w:r>
+            <w:r>
+              <w:rPr>
+                <w:szCs w:val="21"/>
+              </w:rPr>
+              <w:t>.csv</w:t>
+            </w:r>
+          </w:p>
+        </w:tc>
+        <w:tc>
+          <w:tcPr>
+            <w:tcW w:w="2766" w:type="dxa"/>
+          </w:tcPr>
+          <w:p>
+            <w:pPr>
+              <w:rPr>
+                <w:szCs w:val="21"/>
+              </w:rPr>
+            </w:pPr>
+            <w:r>
+              <w:rPr>
+                <w:rFonts w:hint="eastAsia"/>
+                <w:szCs w:val="21"/>
+              </w:rPr>
+              <w:t>96%</w:t>
+            </w:r>
+          </w:p>
+        </w:tc>
+      </w:tr>
+      <w:tr>
+        <w:tc>
+          <w:tcPr>
+            <w:tcW w:w="2765" w:type="dxa"/>
+          </w:tcPr>
+          <w:p>
+            <w:pPr>
+              <w:rPr>
+                <w:szCs w:val="21"/>
+              </w:rPr>
+            </w:pPr>
+            <w:r>
+              <w:rPr>
+                <w:rFonts w:hint="eastAsia"/>
+                <w:szCs w:val="21"/>
+              </w:rPr>
+              <w:t>0.2-0.</w:t>
+            </w:r>
+            <w:r>
+              <w:rPr>
+                <w:rFonts w:hint="eastAsia"/>
+                <w:szCs w:val="21"/>
+              </w:rPr>
+              <w:t>25</w:t>
+            </w:r>
+          </w:p>
+        </w:tc>
+        <w:tc>
+          <w:tcPr>
+            <w:tcW w:w="2765" w:type="dxa"/>
+          </w:tcPr>
+          <w:p>
+            <w:pPr>
+              <w:rPr>
+                <w:szCs w:val="21"/>
+              </w:rPr>
+            </w:pPr>
+            <w:r>
+              <w:rPr>
+                <w:szCs w:val="21"/>
+              </w:rPr>
+              <w:t>tags.50.filt.removeall.v6.del_sig_key.test_pre.100_0.</w:t>
+            </w:r>
+            <w:r>
+              <w:rPr>
+                <w:rFonts w:hint="eastAsia"/>
+                <w:szCs w:val="21"/>
+              </w:rPr>
+              <w:t>2</w:t>
+            </w:r>
+            <w:r>
+              <w:rPr>
+                <w:szCs w:val="21"/>
+              </w:rPr>
+              <w:t>_0.</w:t>
+            </w:r>
+            <w:r>
+              <w:rPr>
+                <w:rFonts w:hint="eastAsia"/>
+                <w:szCs w:val="21"/>
+              </w:rPr>
+              <w:t>2</w:t>
+            </w:r>
+            <w:r>
+              <w:rPr>
+                <w:rFonts w:hint="eastAsia"/>
+                <w:szCs w:val="21"/>
+              </w:rPr>
+              <w:t>5</w:t>
+            </w:r>
+            <w:r>
+              <w:rPr>
+                <w:szCs w:val="21"/>
+              </w:rPr>
+              <w:t>.csv</w:t>
+            </w:r>
+          </w:p>
+        </w:tc>
+        <w:tc>
+          <w:tcPr>
+            <w:tcW w:w="2766" w:type="dxa"/>
+          </w:tcPr>
+          <w:p>
+            <w:pPr>
+              <w:rPr>
+                <w:szCs w:val="21"/>
+              </w:rPr>
+            </w:pPr>
+            <w:r>
+              <w:rPr>
+                <w:rFonts w:hint="eastAsia"/>
+                <w:szCs w:val="21"/>
+              </w:rPr>
+              <w:t>91%</w:t>
+            </w:r>
+          </w:p>
+        </w:tc>
+      </w:tr>
+    </w:tbl>
+    <w:p>
+      <w:pPr>
+        <w:rPr>
+          <w:b/>
+          <w:szCs w:val="21"/>
+        </w:rPr>
+      </w:pPr>
+      <w:r>
+        <w:rPr>
+          <w:rFonts w:hint="eastAsia"/>
+          <w:b/>
+          <w:szCs w:val="21"/>
+        </w:rPr>
+        <w:t>0-0.2：9747个</w:t>
+      </w:r>
+    </w:p>
+    <w:p>
+      <w:pPr>
+        <w:rPr>
+          <w:b/>
+          <w:szCs w:val="21"/>
+        </w:rPr>
+      </w:pPr>
+    </w:p>
+    <w:p>
+      <w:pPr>
+        <w:rPr>
+          <w:b/>
+          <w:szCs w:val="21"/>
+        </w:rPr>
+      </w:pPr>
+      <w:r>
+        <w:rPr>
+          <w:rFonts w:hint="eastAsia"/>
+          <w:b/>
+          <w:szCs w:val="21"/>
+        </w:rPr>
+        <w:t>第三次筛选：</w:t>
+      </w:r>
+    </w:p>
+    <w:tbl>
+      <w:tblPr>
+        <w:tblStyle w:val="a7"/>
+        <w:tblW w:w="0" w:type="auto"/>
+        <w:tblLook w:val="04A0" w:firstRow="1" w:lastRow="0" w:firstColumn="1" w:lastColumn="0" w:noHBand="0" w:noVBand="1"/>
+      </w:tblPr>
+      <w:tblGrid>
+        <w:gridCol w:w="1377"/>
+        <w:gridCol w:w="5646"/>
+        <w:gridCol w:w="1273"/>
+      </w:tblGrid>
+      <w:tr>
+        <w:tc>
+          <w:tcPr>
+            <w:tcW w:w="1377" w:type="dxa"/>
+          </w:tcPr>
+          <w:p>
+            <w:pPr>
+              <w:rPr>
+                <w:b/>
+                <w:szCs w:val="21"/>
+              </w:rPr>
+            </w:pPr>
+            <w:r>
+              <w:rPr>
+                <w:rFonts w:hint="eastAsia"/>
+                <w:b/>
+                <w:szCs w:val="21"/>
+              </w:rPr>
+              <w:t>阈值</w:t>
+            </w:r>
+          </w:p>
+        </w:tc>
+        <w:tc>
+          <w:tcPr>
+            <w:tcW w:w="5646" w:type="dxa"/>
+          </w:tcPr>
+          <w:p>
+            <w:pPr>
+              <w:rPr>
+                <w:b/>
+                <w:szCs w:val="21"/>
+              </w:rPr>
+            </w:pPr>
+            <w:r>
+              <w:rPr>
+                <w:rFonts w:hint="eastAsia"/>
+                <w:b/>
+                <w:szCs w:val="21"/>
+              </w:rPr>
+              <w:t>文件名</w:t>
+            </w:r>
+          </w:p>
+        </w:tc>
+        <w:tc>
+          <w:tcPr>
+            <w:tcW w:w="1273" w:type="dxa"/>
+          </w:tcPr>
+          <w:p>
+            <w:pPr>
+              <w:rPr>
+                <w:b/>
+                <w:szCs w:val="21"/>
+              </w:rPr>
+            </w:pPr>
+            <w:r>
+              <w:rPr>
+                <w:rFonts w:hint="eastAsia"/>
+                <w:b/>
+                <w:szCs w:val="21"/>
+              </w:rPr>
+              <w:t>准确率</w:t>
+            </w:r>
+          </w:p>
+        </w:tc>
+      </w:tr>
+      <w:tr>
+        <w:tc>
+          <w:tcPr>
+            <w:tcW w:w="1377" w:type="dxa"/>
+          </w:tcPr>
+          <w:p>
+            <w:pPr>
+              <w:rPr>
+                <w:szCs w:val="21"/>
+              </w:rPr>
+            </w:pPr>
+            <w:r>
+              <w:rPr>
+                <w:rFonts w:hint="eastAsia"/>
+                <w:szCs w:val="21"/>
+              </w:rPr>
+              <w:t>小于0.1</w:t>
+            </w:r>
+          </w:p>
+        </w:tc>
+        <w:tc>
+          <w:tcPr>
+            <w:tcW w:w="5646" w:type="dxa"/>
+          </w:tcPr>
+          <w:p>
+            <w:pPr>
+              <w:rPr>
+                <w:szCs w:val="21"/>
+              </w:rPr>
+            </w:pPr>
+            <w:r>
+              <w:rPr>
+                <w:szCs w:val="21"/>
+              </w:rPr>
+              <w:t>tags.50.filt.removeall.v6.del_sig_key.test_pre.100_0_0.1</w:t>
+            </w:r>
+          </w:p>
+        </w:tc>
+        <w:tc>
+          <w:tcPr>
+            <w:tcW w:w="1273" w:type="dxa"/>
+          </w:tcPr>
+          <w:p>
+            <w:pPr>
+              <w:rPr>
+                <w:szCs w:val="21"/>
+              </w:rPr>
+            </w:pPr>
+            <w:r>
+              <w:rPr>
+                <w:rFonts w:hint="eastAsia"/>
+                <w:szCs w:val="21"/>
+              </w:rPr>
+              <w:t>97%</w:t>
+            </w:r>
+          </w:p>
+        </w:tc>
+      </w:tr>
+      <w:tr>
+        <w:tc>
+          <w:tcPr>
+            <w:tcW w:w="1377" w:type="dxa"/>
+          </w:tcPr>
+          <w:p>
+            <w:pPr>
+              <w:rPr>
+                <w:szCs w:val="21"/>
+              </w:rPr>
+            </w:pPr>
+            <w:r>
+              <w:rPr>
+                <w:rFonts w:hint="eastAsia"/>
+                <w:szCs w:val="21"/>
+              </w:rPr>
+              <w:t>0.1-0.15</w:t>
+            </w:r>
+          </w:p>
+        </w:tc>
+        <w:tc>
+          <w:tcPr>
+            <w:tcW w:w="5646" w:type="dxa"/>
+          </w:tcPr>
+          <w:p>
+            <w:pPr>
+              <w:rPr>
+                <w:szCs w:val="21"/>
+              </w:rPr>
+            </w:pPr>
+            <w:r>
+              <w:rPr>
+                <w:szCs w:val="21"/>
+              </w:rPr>
+              <w:t>tags.50.filt.removeall.v6.del_sig_key.test_pre.100_0.1_0.</w:t>
+            </w:r>
+            <w:r>
+              <w:rPr>
+                <w:rFonts w:hint="eastAsia"/>
+                <w:szCs w:val="21"/>
+              </w:rPr>
+              <w:t>15</w:t>
+            </w:r>
+            <w:r>
+              <w:rPr>
+                <w:szCs w:val="21"/>
+              </w:rPr>
+              <w:t>.csv</w:t>
+            </w:r>
+          </w:p>
+        </w:tc>
+        <w:tc>
+          <w:tcPr>
+            <w:tcW w:w="1273" w:type="dxa"/>
+          </w:tcPr>
+          <w:p>
+            <w:pPr>
+              <w:rPr>
+                <w:szCs w:val="21"/>
+              </w:rPr>
+            </w:pPr>
+            <w:r>
+              <w:rPr>
+                <w:rFonts w:hint="eastAsia"/>
+                <w:szCs w:val="21"/>
+              </w:rPr>
+              <w:t>97%</w:t>
+            </w:r>
+          </w:p>
+        </w:tc>
+      </w:tr>
+      <w:tr>
+        <w:tc>
+          <w:tcPr>
+            <w:tcW w:w="1377" w:type="dxa"/>
+          </w:tcPr>
+          <w:p>
+            <w:pPr>
+              <w:rPr>
+                <w:szCs w:val="21"/>
+              </w:rPr>
+            </w:pPr>
+            <w:r>
+              <w:rPr>
+                <w:rFonts w:hint="eastAsia"/>
+                <w:szCs w:val="21"/>
+              </w:rPr>
+              <w:t>0.15-0.2</w:t>
+            </w:r>
+          </w:p>
+        </w:tc>
+        <w:tc>
+          <w:tcPr>
+            <w:tcW w:w="5646" w:type="dxa"/>
+          </w:tcPr>
+          <w:p>
+            <w:pPr>
+              <w:rPr>
+                <w:szCs w:val="21"/>
+              </w:rPr>
+            </w:pPr>
+            <w:r>
+              <w:rPr>
+                <w:szCs w:val="21"/>
+              </w:rPr>
+              <w:t>tags.50.filt.removeall.v6.del_sig_key.test_pre.100_0.</w:t>
+            </w:r>
+            <w:r>
+              <w:rPr>
+                <w:rFonts w:hint="eastAsia"/>
+                <w:szCs w:val="21"/>
+              </w:rPr>
+              <w:t>15</w:t>
+            </w:r>
+            <w:r>
+              <w:rPr>
+                <w:szCs w:val="21"/>
+              </w:rPr>
+              <w:t>_0.</w:t>
+            </w:r>
+            <w:r>
+              <w:rPr>
+                <w:rFonts w:hint="eastAsia"/>
+                <w:szCs w:val="21"/>
+              </w:rPr>
+              <w:t>2</w:t>
+            </w:r>
+            <w:r>
+              <w:rPr>
+                <w:szCs w:val="21"/>
+              </w:rPr>
+              <w:t>.csv</w:t>
+            </w:r>
+          </w:p>
+        </w:tc>
+        <w:tc>
+          <w:tcPr>
+            <w:tcW w:w="1273" w:type="dxa"/>
+          </w:tcPr>
+          <w:p>
+            <w:pPr>
+              <w:rPr>
+                <w:szCs w:val="21"/>
+              </w:rPr>
+            </w:pPr>
+            <w:r>
+              <w:rPr>
+                <w:rFonts w:hint="eastAsia"/>
+                <w:szCs w:val="21"/>
+              </w:rPr>
+              <w:t>93%</w:t>
+            </w:r>
+          </w:p>
+        </w:tc>
+      </w:tr>
+      <w:tr>
+        <w:tc>
+          <w:tcPr>
+            <w:tcW w:w="1377" w:type="dxa"/>
+          </w:tcPr>
+          <w:p>
+            <w:pPr>
+              <w:rPr>
+                <w:szCs w:val="21"/>
+              </w:rPr>
+            </w:pPr>
+            <w:r>
+              <w:rPr>
+                <w:rFonts w:hint="eastAsia"/>
+                <w:szCs w:val="21"/>
+              </w:rPr>
+              <w:t>0.2-0.25</w:t>
+            </w:r>
+          </w:p>
+        </w:tc>
+        <w:tc>
+          <w:tcPr>
+            <w:tcW w:w="5646" w:type="dxa"/>
+          </w:tcPr>
+          <w:p>
+            <w:pPr>
+              <w:rPr>
+                <w:szCs w:val="21"/>
+              </w:rPr>
+            </w:pPr>
+            <w:r>
+              <w:rPr>
+                <w:szCs w:val="21"/>
+              </w:rPr>
+              <w:t>tags.50.filt.removeall.v6.del_sig_key.test_pre.100_0.</w:t>
+            </w:r>
+            <w:r>
+              <w:rPr>
+                <w:rFonts w:hint="eastAsia"/>
+                <w:szCs w:val="21"/>
+              </w:rPr>
+              <w:t>2</w:t>
+            </w:r>
+            <w:r>
+              <w:rPr>
+                <w:szCs w:val="21"/>
+              </w:rPr>
+              <w:t>_0.</w:t>
+            </w:r>
+            <w:r>
+              <w:rPr>
+                <w:rFonts w:hint="eastAsia"/>
+                <w:szCs w:val="21"/>
+              </w:rPr>
+              <w:t>25</w:t>
+            </w:r>
+            <w:r>
+              <w:rPr>
+                <w:szCs w:val="21"/>
+              </w:rPr>
+              <w:t>.csv</w:t>
+            </w:r>
+          </w:p>
+        </w:tc>
+        <w:tc>
+          <w:tcPr>
+            <w:tcW w:w="1273" w:type="dxa"/>
+          </w:tcPr>
+          <w:p>
+            <w:pPr>
+              <w:rPr>
+                <w:szCs w:val="21"/>
+              </w:rPr>
+            </w:pPr>
+            <w:r>
+              <w:rPr>
+                <w:rFonts w:hint="eastAsia"/>
+                <w:szCs w:val="21"/>
+              </w:rPr>
+              <w:t>95%</w:t>
+            </w:r>
+          </w:p>
+        </w:tc>
+      </w:tr>
+    </w:tbl>
+    <w:p>
+      <w:pPr>
+        <w:rPr>
+          <w:b/>
+          <w:szCs w:val="21"/>
+        </w:rPr>
+      </w:pPr>
+    </w:p>
+    <w:p>
+      <w:pPr>
+        <w:rPr>
+          <w:b/>
+          <w:szCs w:val="21"/>
+        </w:rPr>
+      </w:pPr>
+      <w:r>
+        <w:rPr>
+          <w:rFonts w:hint="eastAsia"/>
+          <w:b/>
+          <w:szCs w:val="21"/>
+        </w:rPr>
+        <w:t>第四次筛选：</w:t>
+      </w:r>
+    </w:p>
+    <w:tbl>
+      <w:tblPr>
+        <w:tblStyle w:val="a7"/>
+        <w:tblW w:w="0" w:type="auto"/>
+        <w:tblLook w:val="04A0" w:firstRow="1" w:lastRow="0" w:firstColumn="1" w:lastColumn="0" w:noHBand="0" w:noVBand="1"/>
+      </w:tblPr>
+      <w:tblGrid>
+        <w:gridCol w:w="1377"/>
+        <w:gridCol w:w="5646"/>
+        <w:gridCol w:w="1273"/>
+      </w:tblGrid>
+      <w:tr>
+        <w:tc>
+          <w:tcPr>
+            <w:tcW w:w="2765" w:type="dxa"/>
+          </w:tcPr>
+          <w:p>
+            <w:pPr>
+              <w:rPr>
+                <w:b/>
+                <w:szCs w:val="21"/>
+              </w:rPr>
+            </w:pPr>
+            <w:r>
+              <w:rPr>
+                <w:rFonts w:hint="eastAsia"/>
+                <w:b/>
+                <w:szCs w:val="21"/>
+              </w:rPr>
+              <w:t>阈值</w:t>
+            </w:r>
+          </w:p>
+        </w:tc>
+        <w:tc>
+          <w:tcPr>
+            <w:tcW w:w="2765" w:type="dxa"/>
+          </w:tcPr>
+          <w:p>
+            <w:pPr>
+              <w:rPr>
+                <w:b/>
+                <w:szCs w:val="21"/>
+              </w:rPr>
+            </w:pPr>
+            <w:r>
+              <w:rPr>
+                <w:rFonts w:hint="eastAsia"/>
+                <w:b/>
+                <w:szCs w:val="21"/>
+              </w:rPr>
+              <w:t>文件名</w:t>
+            </w:r>
+          </w:p>
+        </w:tc>
+        <w:tc>
+          <w:tcPr>
+            <w:tcW w:w="2766" w:type="dxa"/>
+          </w:tcPr>
+          <w:p>
+            <w:pPr>
+              <w:rPr>
+                <w:b/>
+                <w:szCs w:val="21"/>
+              </w:rPr>
+            </w:pPr>
+            <w:r>
+              <w:rPr>
+                <w:rFonts w:hint="eastAsia"/>
+                <w:b/>
+                <w:szCs w:val="21"/>
+              </w:rPr>
+              <w:t>准确率</w:t>
+            </w:r>
+          </w:p>
+        </w:tc>
+      </w:tr>
+      <w:tr>
+        <w:tc>
+          <w:tcPr>
+            <w:tcW w:w="2765" w:type="dxa"/>
+          </w:tcPr>
+          <w:p>
+            <w:pPr>
+              <w:rPr>
+                <w:szCs w:val="21"/>
+              </w:rPr>
+            </w:pPr>
+            <w:r>
+              <w:rPr>
+                <w:rFonts w:hint="eastAsia"/>
+                <w:szCs w:val="21"/>
+              </w:rPr>
+              <w:t>小于0.1</w:t>
+            </w:r>
+          </w:p>
+        </w:tc>
+        <w:tc>
+          <w:tcPr>
+            <w:tcW w:w="2765" w:type="dxa"/>
+          </w:tcPr>
+          <w:p>
+            <w:pPr>
+              <w:rPr>
+                <w:szCs w:val="21"/>
+              </w:rPr>
+            </w:pPr>
+            <w:r>
+              <w:rPr>
+                <w:szCs w:val="21"/>
+              </w:rPr>
+              <w:t>tags.50.filt.removeall.v6.del_sig_key.test_pre.100_0_0.1</w:t>
+            </w:r>
+          </w:p>
+        </w:tc>
+        <w:tc>
+          <w:tcPr>
+            <w:tcW w:w="2766" w:type="dxa"/>
+          </w:tcPr>
+          <w:p>
+            <w:pPr>
+              <w:rPr>
+                <w:szCs w:val="21"/>
+              </w:rPr>
+            </w:pPr>
+            <w:r>
+              <w:rPr>
+                <w:rFonts w:hint="eastAsia"/>
+                <w:szCs w:val="21"/>
+              </w:rPr>
+              <w:t>98%</w:t>
+            </w:r>
+          </w:p>
+        </w:tc>
+      </w:tr>
+      <w:tr>
+        <w:tc>
+          <w:tcPr>
+            <w:tcW w:w="2765" w:type="dxa"/>
+          </w:tcPr>
+          <w:p>
+            <w:pPr>
+              <w:rPr>
+                <w:szCs w:val="21"/>
+              </w:rPr>
+            </w:pPr>
+            <w:r>
+              <w:rPr>
+                <w:rFonts w:hint="eastAsia"/>
+                <w:szCs w:val="21"/>
+              </w:rPr>
+              <w:t>0.1-0.15</w:t>
+            </w:r>
+          </w:p>
+        </w:tc>
+        <w:tc>
+          <w:tcPr>
+            <w:tcW w:w="2765" w:type="dxa"/>
+          </w:tcPr>
+          <w:p>
+            <w:pPr>
+              <w:rPr>
+                <w:szCs w:val="21"/>
+              </w:rPr>
+            </w:pPr>
+            <w:r>
+              <w:rPr>
+                <w:szCs w:val="21"/>
+              </w:rPr>
+              <w:t>tags.50.filt.removeall.v6.del_sig_key.test_pre.100_0.1_0.</w:t>
+            </w:r>
+            <w:r>
+              <w:rPr>
+                <w:rFonts w:hint="eastAsia"/>
+                <w:szCs w:val="21"/>
+              </w:rPr>
+              <w:t>15</w:t>
+            </w:r>
+            <w:r>
+              <w:rPr>
+                <w:szCs w:val="21"/>
+              </w:rPr>
+              <w:t>.csv</w:t>
+            </w:r>
+          </w:p>
+        </w:tc>
+        <w:tc>
+          <w:tcPr>
+            <w:tcW w:w="2766" w:type="dxa"/>
+          </w:tcPr>
+          <w:p>
+            <w:pPr>
+              <w:rPr>
+                <w:szCs w:val="21"/>
+              </w:rPr>
+            </w:pPr>
+            <w:r>
+              <w:rPr>
+                <w:rFonts w:hint="eastAsia"/>
+                <w:szCs w:val="21"/>
+              </w:rPr>
+              <w:t>94%</w:t>
+            </w:r>
+          </w:p>
+        </w:tc>
+      </w:tr>
+      <w:tr>
+        <w:tc>
+          <w:tcPr>
+            <w:tcW w:w="2765" w:type="dxa"/>
+          </w:tcPr>
+          <w:p>
+            <w:pPr>
+              <w:rPr>
+                <w:szCs w:val="21"/>
+              </w:rPr>
+            </w:pPr>
+            <w:r>
+              <w:rPr>
+                <w:rFonts w:hint="eastAsia"/>
+                <w:szCs w:val="21"/>
+              </w:rPr>
+              <w:t>0.15-0.2</w:t>
+            </w:r>
+          </w:p>
+        </w:tc>
+        <w:tc>
+          <w:tcPr>
+            <w:tcW w:w="2765" w:type="dxa"/>
+          </w:tcPr>
+          <w:p>
+            <w:pPr>
+              <w:rPr>
+                <w:szCs w:val="21"/>
+              </w:rPr>
+            </w:pPr>
+            <w:r>
+              <w:rPr>
+                <w:szCs w:val="21"/>
+              </w:rPr>
+              <w:t>tags.50.filt.removeall.v6.del_sig_key.test_pre.100_0.</w:t>
+            </w:r>
+            <w:r>
+              <w:rPr>
+                <w:rFonts w:hint="eastAsia"/>
+                <w:szCs w:val="21"/>
+              </w:rPr>
+              <w:t>15</w:t>
+            </w:r>
+            <w:r>
+              <w:rPr>
+                <w:szCs w:val="21"/>
+              </w:rPr>
+              <w:t>_0.</w:t>
+            </w:r>
+            <w:r>
+              <w:rPr>
+                <w:rFonts w:hint="eastAsia"/>
+                <w:szCs w:val="21"/>
+              </w:rPr>
+              <w:t>2</w:t>
+            </w:r>
+            <w:r>
+              <w:rPr>
+                <w:szCs w:val="21"/>
+              </w:rPr>
+              <w:t>.csv</w:t>
+            </w:r>
+          </w:p>
+        </w:tc>
+        <w:tc>
+          <w:tcPr>
+            <w:tcW w:w="2766" w:type="dxa"/>
+          </w:tcPr>
+          <w:p>
+            <w:pPr>
+              <w:rPr>
+                <w:szCs w:val="21"/>
+              </w:rPr>
+            </w:pPr>
+            <w:r>
+              <w:rPr>
+                <w:rFonts w:hint="eastAsia"/>
+                <w:szCs w:val="21"/>
+              </w:rPr>
+              <w:t>9</w:t>
+            </w:r>
+            <w:r>
+              <w:rPr>
+                <w:rFonts w:hint="eastAsia"/>
+                <w:szCs w:val="21"/>
+              </w:rPr>
+              <w:t>3</w:t>
+            </w:r>
+            <w:r>
+              <w:rPr>
+                <w:rFonts w:hint="eastAsia"/>
+                <w:szCs w:val="21"/>
+              </w:rPr>
+              <w:t>%</w:t>
+            </w:r>
+          </w:p>
+        </w:tc>
+      </w:tr>
+      <w:tr>
+        <w:tc>
+          <w:tcPr>
+            <w:tcW w:w="2765" w:type="dxa"/>
+          </w:tcPr>
+          <w:p>
+            <w:pPr>
+              <w:rPr>
+                <w:szCs w:val="21"/>
+              </w:rPr>
+            </w:pPr>
+            <w:r>
+              <w:rPr>
+                <w:rFonts w:hint="eastAsia"/>
+                <w:szCs w:val="21"/>
+              </w:rPr>
+              <w:t>0.2-0.25</w:t>
+            </w:r>
+          </w:p>
+        </w:tc>
+        <w:tc>
+          <w:tcPr>
+            <w:tcW w:w="2765" w:type="dxa"/>
+          </w:tcPr>
+          <w:p>
+            <w:pPr>
+              <w:rPr>
+                <w:szCs w:val="21"/>
+              </w:rPr>
+            </w:pPr>
+            <w:r>
+              <w:rPr>
+                <w:szCs w:val="21"/>
+              </w:rPr>
+              <w:t>tags.50.filt.removeall.v6.del_sig_key.test_pre.100_0.</w:t>
+            </w:r>
+            <w:r>
+              <w:rPr>
+                <w:rFonts w:hint="eastAsia"/>
+                <w:szCs w:val="21"/>
+              </w:rPr>
+              <w:t>2</w:t>
+            </w:r>
+            <w:r>
+              <w:rPr>
+                <w:szCs w:val="21"/>
+              </w:rPr>
+              <w:t>_0.</w:t>
+            </w:r>
+            <w:r>
+              <w:rPr>
+                <w:rFonts w:hint="eastAsia"/>
+                <w:szCs w:val="21"/>
+              </w:rPr>
+              <w:t>25</w:t>
+            </w:r>
+            <w:r>
+              <w:rPr>
+                <w:szCs w:val="21"/>
+              </w:rPr>
+              <w:t>.csv</w:t>
+            </w:r>
+          </w:p>
+        </w:tc>
+        <w:tc>
+          <w:tcPr>
+            <w:tcW w:w="2766" w:type="dxa"/>
+          </w:tcPr>
+          <w:p>
+            <w:pPr>
+              <w:rPr>
+                <w:szCs w:val="21"/>
+              </w:rPr>
+            </w:pPr>
+            <w:r>
+              <w:rPr>
+                <w:rFonts w:hint="eastAsia"/>
+                <w:szCs w:val="21"/>
+              </w:rPr>
+              <w:t>94%</w:t>
+            </w:r>
+          </w:p>
+        </w:tc>
+      </w:tr>
+    </w:tbl>
+    <w:p>
+      <w:pPr>
+        <w:rPr>
+          <w:b/>
+          <w:szCs w:val="21"/>
+        </w:rPr>
+      </w:pPr>
+    </w:p>
+    <w:p>
+      <w:pPr>
+        <w:rPr>
+          <w:szCs w:val="21"/>
+        </w:rPr>
+      </w:pPr>
+      <w:r>
+        <w:rPr>
+          <w:rFonts w:hint="eastAsia"/>
+          <w:szCs w:val="21"/>
+        </w:rPr>
+        <w:lastRenderedPageBreak/>
+        <w:t>3.</w:t>
+      </w:r>
+      <w:r>
+        <w:rPr>
+          <w:rFonts w:hint="eastAsia"/>
+          <w:b/>
+          <w:szCs w:val="21"/>
+        </w:rPr>
+        <w:t>结论</w:t>
+      </w:r>
+      <w:r>
+        <w:rPr>
+          <w:rFonts w:hint="eastAsia"/>
+          <w:szCs w:val="21"/>
+        </w:rPr>
+        <w:t>：</w:t>
+      </w:r>
+      <w:r>
+        <w:rPr>
+          <w:rFonts w:hint="eastAsia"/>
+          <w:szCs w:val="21"/>
+        </w:rPr>
+        <w:t>根据预测结果，</w:t>
+      </w:r>
+      <w:r>
+        <w:rPr>
+          <w:rFonts w:hint="eastAsia"/>
+          <w:szCs w:val="21"/>
+        </w:rPr>
+        <w:t>可以取阈值大于0.</w:t>
+      </w:r>
+      <w:r>
+        <w:rPr>
+          <w:szCs w:val="21"/>
+        </w:rPr>
+        <w:t>9</w:t>
+      </w:r>
+      <w:r>
+        <w:rPr>
+          <w:rFonts w:hint="eastAsia"/>
+          <w:szCs w:val="21"/>
+        </w:rPr>
+        <w:t>的标记为label</w:t>
+      </w:r>
+      <w:r>
+        <w:rPr>
+          <w:szCs w:val="21"/>
+        </w:rPr>
+        <w:t xml:space="preserve"> </w:t>
+      </w:r>
+      <w:r>
+        <w:rPr>
+          <w:rFonts w:hint="eastAsia"/>
+          <w:szCs w:val="21"/>
+        </w:rPr>
+        <w:t>1，而取阈值小于0.4的标记为label</w:t>
+      </w:r>
+      <w:r>
+        <w:rPr>
+          <w:szCs w:val="21"/>
+        </w:rPr>
+        <w:t xml:space="preserve"> </w:t>
+      </w:r>
+      <w:r>
+        <w:rPr>
+          <w:rFonts w:hint="eastAsia"/>
+          <w:szCs w:val="21"/>
+        </w:rPr>
+        <w:t>0</w:t>
+      </w:r>
+      <w:r>
+        <w:rPr>
+          <w:rFonts w:hint="eastAsia"/>
+          <w:szCs w:val="21"/>
+        </w:rPr>
+        <w:t>。</w:t>
+      </w:r>
+      <w:r>
+        <w:rPr>
+          <w:rFonts w:hint="eastAsia"/>
+          <w:szCs w:val="21"/>
+        </w:rPr>
+        <w:t>这里的数据就有</w:t>
+      </w:r>
+      <w:r>
+        <w:rPr>
+          <w:rFonts w:hint="eastAsia"/>
+          <w:szCs w:val="21"/>
+        </w:rPr>
+        <w:t>10543</w:t>
+      </w:r>
+      <w:r>
+        <w:rPr>
+          <w:rFonts w:hint="eastAsia"/>
+          <w:szCs w:val="21"/>
+        </w:rPr>
+        <w:t>。</w:t>
+      </w:r>
+    </w:p>
+    <w:p>
+      <w:pPr>
+        <w:rPr>
           <w:b/>
           <w:szCs w:val="21"/>
         </w:rPr>
@@ -20288,7 +22409,6 @@
     <w:p>
       <w:pPr>
         <w:rPr>
-          <w:rFonts w:hint="eastAsia"/>
           <w:szCs w:val="21"/>
         </w:rPr>
       </w:pPr>
@@ -20436,7 +22556,6 @@
           <w:p>
             <w:pPr>
               <w:rPr>
-                <w:rFonts w:hint="eastAsia"/>
                 <w:b/>
                 <w:szCs w:val="21"/>
               </w:rPr>
@@ -20467,7 +22586,7 @@
               <w:rPr>
                 <w:szCs w:val="21"/>
               </w:rPr>
-              <w:t xml:space="preserve">newtag2cout </w:t>
+              <w:t>newtag2cout</w:t>
             </w:r>
           </w:p>
         </w:tc>
@@ -20543,7 +22662,7 @@
               <w:rPr>
                 <w:szCs w:val="21"/>
               </w:rPr>
-              <w:t xml:space="preserve">newdescexttag2count     </w:t>
+              <w:t>newdescexttag2count</w:t>
             </w:r>
           </w:p>
         </w:tc>
@@ -20554,7 +22673,6 @@
           <w:p>
             <w:pPr>
               <w:rPr>
-                <w:rFonts w:hint="eastAsia"/>
                 <w:szCs w:val="21"/>
               </w:rPr>
             </w:pPr>
@@ -20586,12 +22704,6 @@
               <w:t>classifer</w:t>
             </w:r>
             <w:proofErr w:type="spellEnd"/>
-            <w:r>
-              <w:rPr>
-                <w:szCs w:val="21"/>
-              </w:rPr>
-              <w:t xml:space="preserve">               </w:t>
-            </w:r>
           </w:p>
         </w:tc>
         <w:tc>
@@ -20628,7 +22740,7 @@
               <w:rPr>
                 <w:szCs w:val="21"/>
               </w:rPr>
-              <w:t xml:space="preserve">entropy                 </w:t>
+              <w:t>entropy</w:t>
             </w:r>
           </w:p>
         </w:tc>
@@ -20666,7 +22778,7 @@
               <w:rPr>
                 <w:szCs w:val="21"/>
               </w:rPr>
-              <w:t xml:space="preserve">entropyv2               </w:t>
+              <w:t xml:space="preserve">entropyv2 </w:t>
             </w:r>
           </w:p>
         </w:tc>
@@ -20693,7 +22805,6 @@
     <w:p>
       <w:pPr>
         <w:rPr>
-          <w:rFonts w:hint="eastAsia"/>
           <w:szCs w:val="21"/>
         </w:rPr>
       </w:pPr>
@@ -21416,7 +23527,6 @@
     <w:p>
       <w:pPr>
         <w:rPr>
-          <w:rFonts w:hint="eastAsia"/>
           <w:szCs w:val="21"/>
         </w:rPr>
       </w:pPr>
@@ -21427,26 +23537,451 @@
           <w:szCs w:val="21"/>
         </w:rPr>
       </w:pPr>
+      <w:r>
+        <w:rPr>
+          <w:rFonts w:hint="eastAsia"/>
+          <w:szCs w:val="21"/>
+        </w:rPr>
+        <w:t>制作roc曲线，把数据存到.</w:t>
+      </w:r>
+      <w:r>
+        <w:rPr>
+          <w:szCs w:val="21"/>
+        </w:rPr>
+        <w:t>/</w:t>
+      </w:r>
+      <w:proofErr w:type="spellStart"/>
+      <w:r>
+        <w:rPr>
+          <w:szCs w:val="21"/>
+        </w:rPr>
+        <w:t>analyse_data</w:t>
+      </w:r>
+      <w:proofErr w:type="spellEnd"/>
+      <w:r>
+        <w:rPr>
+          <w:szCs w:val="21"/>
+        </w:rPr>
+        <w:t>/</w:t>
+      </w:r>
+      <w:r>
+        <w:rPr>
+          <w:rFonts w:hint="eastAsia"/>
+          <w:szCs w:val="21"/>
+        </w:rPr>
+        <w:t>classifier</w:t>
+      </w:r>
+      <w:r>
+        <w:rPr>
+          <w:szCs w:val="21"/>
+        </w:rPr>
+        <w:t>/</w:t>
+      </w:r>
     </w:p>
     <w:p>
       <w:pPr>
-        <w:rPr>
-          <w:szCs w:val="21"/>
-        </w:rPr>
-      </w:pPr>
-      <w:r>
-        <w:rPr>
-          <w:rFonts w:hint="eastAsia"/>
-          <w:szCs w:val="21"/>
-        </w:rPr>
-        <w:t>（4）</w:t>
-      </w:r>
-      <w:r>
-        <w:rPr>
-          <w:rFonts w:hint="eastAsia"/>
-          <w:szCs w:val="21"/>
-        </w:rPr>
-        <w:t>通过填充缺失值，可以提升</w:t>
+        <w:jc w:val="center"/>
+        <w:rPr>
+          <w:szCs w:val="21"/>
+        </w:rPr>
+      </w:pPr>
+      <w:r>
+        <w:rPr>
+          <w:rFonts w:hint="eastAsia"/>
+          <w:noProof/>
+          <w:szCs w:val="21"/>
+        </w:rPr>
+        <w:lastRenderedPageBreak/>
+        <w:drawing>
+          <wp:inline distT="0" distB="0" distL="0" distR="0">
+            <wp:extent cx="2945080" cy="2945080"/>
+            <wp:effectExtent l="0" t="0" r="8255" b="8255"/>
+            <wp:docPr id="1" name="图片 1"/>
+            <wp:cNvGraphicFramePr>
+              <a:graphicFrameLocks xmlns:a="http://schemas.openxmlformats.org/drawingml/2006/main" noChangeAspect="1"/>
+            </wp:cNvGraphicFramePr>
+            <a:graphic xmlns:a="http://schemas.openxmlformats.org/drawingml/2006/main">
+              <a:graphicData uri="http://schemas.openxmlformats.org/drawingml/2006/picture">
+                <pic:pic xmlns:pic="http://schemas.openxmlformats.org/drawingml/2006/picture">
+                  <pic:nvPicPr>
+                    <pic:cNvPr id="0" name="Picture 1"/>
+                    <pic:cNvPicPr>
+                      <a:picLocks noChangeAspect="1" noChangeArrowheads="1"/>
+                    </pic:cNvPicPr>
+                  </pic:nvPicPr>
+                  <pic:blipFill>
+                    <a:blip r:embed="rId7">
+                      <a:extLst>
+                        <a:ext uri="{28A0092B-C50C-407E-A947-70E740481C1C}">
+                          <a14:useLocalDpi xmlns:a14="http://schemas.microsoft.com/office/drawing/2010/main" val="0"/>
+                        </a:ext>
+                      </a:extLst>
+                    </a:blip>
+                    <a:srcRect/>
+                    <a:stretch>
+                      <a:fillRect/>
+                    </a:stretch>
+                  </pic:blipFill>
+                  <pic:spPr bwMode="auto">
+                    <a:xfrm>
+                      <a:off x="0" y="0"/>
+                      <a:ext cx="2948039" cy="2948039"/>
+                    </a:xfrm>
+                    <a:prstGeom prst="rect">
+                      <a:avLst/>
+                    </a:prstGeom>
+                    <a:noFill/>
+                    <a:ln>
+                      <a:noFill/>
+                    </a:ln>
+                  </pic:spPr>
+                </pic:pic>
+              </a:graphicData>
+            </a:graphic>
+          </wp:inline>
+        </w:drawing>
+      </w:r>
+    </w:p>
+    <w:tbl>
+      <w:tblPr>
+        <w:tblStyle w:val="a7"/>
+        <w:tblW w:w="0" w:type="auto"/>
+        <w:tblLook w:val="04A0" w:firstRow="1" w:lastRow="0" w:firstColumn="1" w:lastColumn="0" w:noHBand="0" w:noVBand="1"/>
+      </w:tblPr>
+      <w:tblGrid>
+        <w:gridCol w:w="4148"/>
+        <w:gridCol w:w="4148"/>
+      </w:tblGrid>
+      <w:tr>
+        <w:tc>
+          <w:tcPr>
+            <w:tcW w:w="4148" w:type="dxa"/>
+          </w:tcPr>
+          <w:p>
+            <w:pPr>
+              <w:rPr>
+                <w:b/>
+                <w:szCs w:val="21"/>
+              </w:rPr>
+            </w:pPr>
+            <w:r>
+              <w:rPr>
+                <w:rFonts w:hint="eastAsia"/>
+                <w:b/>
+                <w:szCs w:val="21"/>
+              </w:rPr>
+              <w:t>特征</w:t>
+            </w:r>
+          </w:p>
+        </w:tc>
+        <w:tc>
+          <w:tcPr>
+            <w:tcW w:w="4148" w:type="dxa"/>
+          </w:tcPr>
+          <w:p>
+            <w:pPr>
+              <w:rPr>
+                <w:b/>
+                <w:szCs w:val="21"/>
+              </w:rPr>
+            </w:pPr>
+            <w:proofErr w:type="spellStart"/>
+            <w:r>
+              <w:rPr>
+                <w:rFonts w:hint="eastAsia"/>
+                <w:b/>
+                <w:szCs w:val="21"/>
+              </w:rPr>
+              <w:t>a</w:t>
+            </w:r>
+            <w:r>
+              <w:rPr>
+                <w:b/>
+                <w:szCs w:val="21"/>
+              </w:rPr>
+              <w:t>uc</w:t>
+            </w:r>
+            <w:proofErr w:type="spellEnd"/>
+          </w:p>
+        </w:tc>
+      </w:tr>
+      <w:tr>
+        <w:tc>
+          <w:tcPr>
+            <w:tcW w:w="4148" w:type="dxa"/>
+          </w:tcPr>
+          <w:p>
+            <w:pPr>
+              <w:rPr>
+                <w:szCs w:val="21"/>
+              </w:rPr>
+            </w:pPr>
+            <w:r>
+              <w:rPr>
+                <w:szCs w:val="21"/>
+              </w:rPr>
+              <w:t>A</w:t>
+            </w:r>
+            <w:r>
+              <w:rPr>
+                <w:rFonts w:hint="eastAsia"/>
+                <w:szCs w:val="21"/>
+              </w:rPr>
+              <w:t>ll</w:t>
+            </w:r>
+            <w:r>
+              <w:rPr>
+                <w:szCs w:val="21"/>
+              </w:rPr>
+              <w:t xml:space="preserve"> </w:t>
+            </w:r>
+            <w:r>
+              <w:rPr>
+                <w:rFonts w:hint="eastAsia"/>
+                <w:szCs w:val="21"/>
+              </w:rPr>
+              <w:t>feature</w:t>
+            </w:r>
+            <w:r>
+              <w:rPr>
+                <w:szCs w:val="21"/>
+              </w:rPr>
+              <w:t xml:space="preserve"> </w:t>
+            </w:r>
+            <w:r>
+              <w:rPr>
+                <w:rFonts w:hint="eastAsia"/>
+                <w:szCs w:val="21"/>
+              </w:rPr>
+              <w:t>+</w:t>
+            </w:r>
+            <w:r>
+              <w:rPr>
+                <w:szCs w:val="21"/>
+              </w:rPr>
+              <w:t xml:space="preserve"> </w:t>
+            </w:r>
+            <w:r>
+              <w:rPr>
+                <w:rFonts w:hint="eastAsia"/>
+                <w:szCs w:val="21"/>
+              </w:rPr>
+              <w:t>word</w:t>
+            </w:r>
+            <w:r>
+              <w:rPr>
+                <w:szCs w:val="21"/>
+              </w:rPr>
+              <w:t xml:space="preserve"> embedding</w:t>
+            </w:r>
+          </w:p>
+        </w:tc>
+        <w:tc>
+          <w:tcPr>
+            <w:tcW w:w="4148" w:type="dxa"/>
+          </w:tcPr>
+          <w:p>
+            <w:pPr>
+              <w:rPr>
+                <w:szCs w:val="21"/>
+              </w:rPr>
+            </w:pPr>
+            <w:r>
+              <w:rPr>
+                <w:szCs w:val="21"/>
+              </w:rPr>
+              <w:t>0.666136</w:t>
+            </w:r>
+          </w:p>
+        </w:tc>
+      </w:tr>
+      <w:tr>
+        <w:tc>
+          <w:tcPr>
+            <w:tcW w:w="4148" w:type="dxa"/>
+          </w:tcPr>
+          <w:p>
+            <w:pPr>
+              <w:rPr>
+                <w:szCs w:val="21"/>
+              </w:rPr>
+            </w:pPr>
+            <w:r>
+              <w:rPr>
+                <w:szCs w:val="21"/>
+              </w:rPr>
+              <w:t>A</w:t>
+            </w:r>
+            <w:r>
+              <w:rPr>
+                <w:rFonts w:hint="eastAsia"/>
+                <w:szCs w:val="21"/>
+              </w:rPr>
+              <w:t>ll</w:t>
+            </w:r>
+            <w:r>
+              <w:rPr>
+                <w:szCs w:val="21"/>
+              </w:rPr>
+              <w:t xml:space="preserve"> </w:t>
+            </w:r>
+            <w:r>
+              <w:rPr>
+                <w:rFonts w:hint="eastAsia"/>
+                <w:szCs w:val="21"/>
+              </w:rPr>
+              <w:t>feature</w:t>
+            </w:r>
+          </w:p>
+        </w:tc>
+        <w:tc>
+          <w:tcPr>
+            <w:tcW w:w="4148" w:type="dxa"/>
+          </w:tcPr>
+          <w:p>
+            <w:pPr>
+              <w:rPr>
+                <w:szCs w:val="21"/>
+              </w:rPr>
+            </w:pPr>
+            <w:r>
+              <w:rPr>
+                <w:szCs w:val="21"/>
+              </w:rPr>
+              <w:t>0.662134</w:t>
+            </w:r>
+          </w:p>
+        </w:tc>
+      </w:tr>
+      <w:tr>
+        <w:tc>
+          <w:tcPr>
+            <w:tcW w:w="4148" w:type="dxa"/>
+          </w:tcPr>
+          <w:p>
+            <w:pPr>
+              <w:rPr>
+                <w:szCs w:val="21"/>
+              </w:rPr>
+            </w:pPr>
+            <w:r>
+              <w:rPr>
+                <w:rFonts w:hint="eastAsia"/>
+              </w:rPr>
+              <w:t>no</w:t>
+            </w:r>
+            <w:r>
+              <w:t xml:space="preserve"> newtag2cout</w:t>
+            </w:r>
+            <w:r>
+              <w:rPr>
+                <w:rFonts w:hint="eastAsia"/>
+                <w:szCs w:val="21"/>
+              </w:rPr>
+              <w:t>+</w:t>
+            </w:r>
+            <w:r>
+              <w:rPr>
+                <w:szCs w:val="21"/>
+              </w:rPr>
+              <w:t xml:space="preserve"> </w:t>
+            </w:r>
+            <w:r>
+              <w:rPr>
+                <w:rFonts w:hint="eastAsia"/>
+                <w:szCs w:val="21"/>
+              </w:rPr>
+              <w:t>word</w:t>
+            </w:r>
+            <w:r>
+              <w:rPr>
+                <w:szCs w:val="21"/>
+              </w:rPr>
+              <w:t xml:space="preserve"> embedding</w:t>
+            </w:r>
+          </w:p>
+        </w:tc>
+        <w:tc>
+          <w:tcPr>
+            <w:tcW w:w="4148" w:type="dxa"/>
+          </w:tcPr>
+          <w:p>
+            <w:pPr>
+              <w:rPr>
+                <w:b/>
+                <w:szCs w:val="21"/>
+              </w:rPr>
+            </w:pPr>
+            <w:r>
+              <w:rPr>
+                <w:b/>
+                <w:szCs w:val="21"/>
+              </w:rPr>
+              <w:t>0.672615</w:t>
+            </w:r>
+          </w:p>
+        </w:tc>
+      </w:tr>
+      <w:tr>
+        <w:tc>
+          <w:tcPr>
+            <w:tcW w:w="4148" w:type="dxa"/>
+          </w:tcPr>
+          <w:p>
+            <w:pPr>
+              <w:rPr>
+                <w:szCs w:val="21"/>
+              </w:rPr>
+            </w:pPr>
+            <w:r>
+              <w:rPr>
+                <w:rFonts w:hint="eastAsia"/>
+              </w:rPr>
+              <w:t>no</w:t>
+            </w:r>
+            <w:r>
+              <w:t xml:space="preserve"> newtag2cout</w:t>
+            </w:r>
+          </w:p>
+        </w:tc>
+        <w:tc>
+          <w:tcPr>
+            <w:tcW w:w="4148" w:type="dxa"/>
+          </w:tcPr>
+          <w:p>
+            <w:pPr>
+              <w:rPr>
+                <w:szCs w:val="21"/>
+              </w:rPr>
+            </w:pPr>
+            <w:r>
+              <w:rPr>
+                <w:szCs w:val="21"/>
+              </w:rPr>
+              <w:t>0.629250</w:t>
+            </w:r>
+          </w:p>
+        </w:tc>
+      </w:tr>
+    </w:tbl>
+    <w:p>
+      <w:pPr>
+        <w:rPr>
+          <w:szCs w:val="21"/>
+        </w:rPr>
+      </w:pPr>
+      <w:r>
+        <w:rPr>
+          <w:szCs w:val="21"/>
+        </w:rPr>
+        <w:tab/>
+      </w:r>
+      <w:r>
+        <w:rPr>
+          <w:rFonts w:hint="eastAsia"/>
+          <w:szCs w:val="21"/>
+        </w:rPr>
+        <w:t>最后用</w:t>
       </w:r>
       <w:r>
         <w:rPr>
@@ -21454,14 +23989,57 @@
           <w:b/>
           <w:szCs w:val="21"/>
         </w:rPr>
-        <w:t>5%</w:t>
-      </w:r>
-      <w:r>
-        <w:rPr>
-          <w:rFonts w:hint="eastAsia"/>
-          <w:szCs w:val="21"/>
-        </w:rPr>
-        <w:t>左右的准确率。</w:t>
+        <w:t>特征</w:t>
+      </w:r>
+      <w:r>
+        <w:rPr>
+          <w:rFonts w:hint="eastAsia"/>
+          <w:b/>
+        </w:rPr>
+        <w:t>no</w:t>
+      </w:r>
+      <w:r>
+        <w:rPr>
+          <w:b/>
+        </w:rPr>
+        <w:t xml:space="preserve"> newtag2cout</w:t>
+      </w:r>
+      <w:r>
+        <w:rPr>
+          <w:rFonts w:hint="eastAsia"/>
+          <w:b/>
+          <w:szCs w:val="21"/>
+        </w:rPr>
+        <w:t>+</w:t>
+      </w:r>
+      <w:r>
+        <w:rPr>
+          <w:b/>
+          <w:szCs w:val="21"/>
+        </w:rPr>
+        <w:t xml:space="preserve"> </w:t>
+      </w:r>
+      <w:r>
+        <w:rPr>
+          <w:rFonts w:hint="eastAsia"/>
+          <w:b/>
+          <w:szCs w:val="21"/>
+        </w:rPr>
+        <w:t>word</w:t>
+      </w:r>
+      <w:r>
+        <w:rPr>
+          <w:b/>
+          <w:szCs w:val="21"/>
+        </w:rPr>
+        <w:t xml:space="preserve"> embedding</w:t>
+      </w:r>
+      <w:r>
+        <w:rPr>
+          <w:rFonts w:hint="eastAsia"/>
+          <w:szCs w:val="21"/>
+        </w:rPr>
+        <w:t>来进行预测。</w:t>
       </w:r>
     </w:p>
     <w:p>
@@ -21474,7 +24052,42 @@
     <w:p>
       <w:pPr>
         <w:rPr>
-          <w:rFonts w:hint="eastAsia"/>
+          <w:szCs w:val="21"/>
+        </w:rPr>
+      </w:pPr>
+      <w:r>
+        <w:rPr>
+          <w:rFonts w:hint="eastAsia"/>
+          <w:szCs w:val="21"/>
+        </w:rPr>
+        <w:t>（4）</w:t>
+      </w:r>
+      <w:r>
+        <w:rPr>
+          <w:rFonts w:hint="eastAsia"/>
+          <w:szCs w:val="21"/>
+        </w:rPr>
+        <w:t>通过填充缺失值，可以提升</w:t>
+      </w:r>
+      <w:r>
+        <w:rPr>
+          <w:rFonts w:hint="eastAsia"/>
+          <w:b/>
+          <w:szCs w:val="21"/>
+        </w:rPr>
+        <w:t>5%</w:t>
+      </w:r>
+      <w:r>
+        <w:rPr>
+          <w:rFonts w:hint="eastAsia"/>
+          <w:szCs w:val="21"/>
+        </w:rPr>
+        <w:t>左右的准确率。</w:t>
+      </w:r>
+    </w:p>
+    <w:p>
+      <w:pPr>
+        <w:rPr>
           <w:szCs w:val="21"/>
         </w:rPr>
       </w:pPr>
@@ -21584,36 +24197,62 @@
           <w:rFonts w:hint="eastAsia"/>
           <w:szCs w:val="21"/>
         </w:rPr>
-        <w:t>3.</w:t>
-      </w:r>
-      <w:r>
-        <w:rPr>
-          <w:rFonts w:hint="eastAsia"/>
-          <w:szCs w:val="21"/>
-        </w:rPr>
-        <w:t>在预测值为0.85以上的有较大置信度。</w:t>
+        <w:t>3.通过在train</w:t>
+      </w:r>
+      <w:r>
+        <w:rPr>
+          <w:szCs w:val="21"/>
+        </w:rPr>
+        <w:t xml:space="preserve"> </w:t>
+      </w:r>
+      <w:r>
+        <w:rPr>
+          <w:rFonts w:hint="eastAsia"/>
+          <w:szCs w:val="21"/>
+        </w:rPr>
+        <w:t>data上填充缺失值，提升5%左右的准确率。</w:t>
       </w:r>
     </w:p>
     <w:p>
       <w:pPr>
         <w:rPr>
-          <w:rFonts w:hint="eastAsia"/>
-          <w:szCs w:val="21"/>
-        </w:rPr>
-      </w:pPr>
-      <w:r>
-        <w:rPr>
-          <w:rFonts w:hint="eastAsia"/>
-          <w:szCs w:val="21"/>
-        </w:rPr>
-        <w:t>4.</w:t>
-      </w:r>
-      <w:r>
-        <w:rPr>
-          <w:rFonts w:hint="eastAsia"/>
-          <w:szCs w:val="21"/>
-        </w:rPr>
-        <w:t>通过在train</w:t>
+          <w:szCs w:val="21"/>
+        </w:rPr>
+      </w:pPr>
+      <w:r>
+        <w:rPr>
+          <w:rFonts w:hint="eastAsia"/>
+          <w:szCs w:val="21"/>
+        </w:rPr>
+        <w:t>4</w:t>
+      </w:r>
+      <w:r>
+        <w:rPr>
+          <w:rFonts w:hint="eastAsia"/>
+          <w:szCs w:val="21"/>
+        </w:rPr>
+        <w:t>.</w:t>
+      </w:r>
+      <w:r>
+        <w:rPr>
+          <w:rFonts w:hint="eastAsia"/>
+          <w:szCs w:val="21"/>
+        </w:rPr>
+        <w:t>根据预测结果，可以取阈值小于0.</w:t>
+      </w:r>
+      <w:r>
+        <w:rPr>
+          <w:rFonts w:hint="eastAsia"/>
+          <w:szCs w:val="21"/>
+        </w:rPr>
+        <w:t>2</w:t>
+      </w:r>
+      <w:r>
+        <w:rPr>
+          <w:rFonts w:hint="eastAsia"/>
+          <w:szCs w:val="21"/>
+        </w:rPr>
+        <w:t>的标记为label</w:t>
       </w:r>
       <w:r>
         <w:rPr>
@@ -21626,7 +24265,14 @@
           <w:rFonts w:hint="eastAsia"/>
           <w:szCs w:val="21"/>
         </w:rPr>
-        <w:t>data上填充缺失值，提升5%左右的准确率</w:t>
+        <w:t>0。这里的数据就有</w:t>
+      </w:r>
+      <w:r>
+        <w:rPr>
+          <w:rFonts w:hint="eastAsia"/>
+          <w:szCs w:val="21"/>
+        </w:rPr>
+        <w:t>9747</w:t>
       </w:r>
       <w:r>
         <w:rPr>
@@ -21635,8 +24281,1438 @@
         </w:rPr>
         <w:t>。</w:t>
       </w:r>
-      <w:bookmarkStart w:id="0" w:name="_GoBack"/>
-      <w:bookmarkEnd w:id="0"/>
+      <w:r>
+        <w:rPr>
+          <w:rFonts w:hint="eastAsia"/>
+          <w:szCs w:val="21"/>
+        </w:rPr>
+        <w:t>这里面的数据具有较大的置信度</w:t>
+      </w:r>
+      <w:r>
+        <w:rPr>
+          <w:rFonts w:hint="eastAsia"/>
+          <w:szCs w:val="21"/>
+        </w:rPr>
+        <w:t>。</w:t>
+      </w:r>
+    </w:p>
+    <w:p>
+      <w:pPr>
+        <w:rPr>
+          <w:szCs w:val="21"/>
+        </w:rPr>
+      </w:pPr>
+      <w:r>
+        <w:rPr>
+          <w:rFonts w:hint="eastAsia"/>
+          <w:szCs w:val="21"/>
+        </w:rPr>
+        <w:t>5.剩下</w:t>
+      </w:r>
+      <w:r>
+        <w:rPr>
+          <w:rFonts w:hint="eastAsia"/>
+          <w:szCs w:val="21"/>
+        </w:rPr>
+        <w:t>5507</w:t>
+      </w:r>
+      <w:r>
+        <w:rPr>
+          <w:rFonts w:hint="eastAsia"/>
+          <w:szCs w:val="21"/>
+        </w:rPr>
+        <w:t>可以使用人工标记，或者再利用分类器进行分类</w:t>
+      </w:r>
+      <w:r>
+        <w:rPr>
+          <w:rFonts w:hint="eastAsia"/>
+          <w:szCs w:val="21"/>
+        </w:rPr>
+        <w:t>。</w:t>
+      </w:r>
+    </w:p>
+    <w:p>
+      <w:pPr>
+        <w:rPr>
+          <w:szCs w:val="21"/>
+        </w:rPr>
+      </w:pPr>
+    </w:p>
+    <w:p>
+      <w:pPr>
+        <w:widowControl/>
+        <w:jc w:val="left"/>
+        <w:rPr>
+          <w:b/>
+          <w:sz w:val="32"/>
+          <w:szCs w:val="32"/>
+        </w:rPr>
+      </w:pPr>
+      <w:r>
+        <w:rPr>
+          <w:b/>
+          <w:sz w:val="32"/>
+          <w:szCs w:val="32"/>
+        </w:rPr>
+        <w:br w:type="page"/>
+      </w:r>
+    </w:p>
+    <w:p>
+      <w:pPr>
+        <w:jc w:val="center"/>
+        <w:rPr>
+          <w:b/>
+          <w:sz w:val="32"/>
+          <w:szCs w:val="32"/>
+        </w:rPr>
+      </w:pPr>
+      <w:r>
+        <w:rPr>
+          <w:rFonts w:hint="eastAsia"/>
+          <w:b/>
+          <w:sz w:val="32"/>
+          <w:szCs w:val="32"/>
+        </w:rPr>
+        <w:lastRenderedPageBreak/>
+        <w:t>群标签</w:t>
+      </w:r>
+      <w:r>
+        <w:rPr>
+          <w:rFonts w:hint="eastAsia"/>
+          <w:b/>
+          <w:sz w:val="32"/>
+          <w:szCs w:val="32"/>
+        </w:rPr>
+        <w:t>人工标注规则</w:t>
+      </w:r>
+    </w:p>
+    <w:p>
+      <w:pPr>
+        <w:rPr>
+          <w:b/>
+          <w:sz w:val="32"/>
+          <w:szCs w:val="32"/>
+        </w:rPr>
+      </w:pPr>
+      <w:r>
+        <w:rPr>
+          <w:rFonts w:hint="eastAsia"/>
+          <w:b/>
+          <w:sz w:val="32"/>
+          <w:szCs w:val="32"/>
+        </w:rPr>
+        <w:t>一、标注背景</w:t>
+      </w:r>
+    </w:p>
+    <w:p>
+      <w:pPr>
+        <w:rPr>
+          <w:szCs w:val="21"/>
+        </w:rPr>
+      </w:pPr>
+      <w:r>
+        <w:rPr>
+          <w:b/>
+          <w:szCs w:val="21"/>
+        </w:rPr>
+        <w:tab/>
+      </w:r>
+      <w:r>
+        <w:rPr>
+          <w:rFonts w:hint="eastAsia"/>
+          <w:szCs w:val="21"/>
+        </w:rPr>
+        <w:t>数据中包含了大概5000条</w:t>
+      </w:r>
+      <w:r>
+        <w:rPr>
+          <w:rFonts w:hint="eastAsia"/>
+          <w:szCs w:val="21"/>
+        </w:rPr>
+        <w:t>群</w:t>
+      </w:r>
+      <w:r>
+        <w:rPr>
+          <w:rFonts w:hint="eastAsia"/>
+          <w:szCs w:val="21"/>
+        </w:rPr>
+        <w:t>标签数据</w:t>
+      </w:r>
+      <w:r>
+        <w:rPr>
+          <w:rFonts w:hint="eastAsia"/>
+          <w:szCs w:val="21"/>
+        </w:rPr>
+        <w:t>。</w:t>
+      </w:r>
+      <w:r>
+        <w:rPr>
+          <w:rFonts w:hint="eastAsia"/>
+          <w:szCs w:val="21"/>
+        </w:rPr>
+        <w:t>其中“tag”为标签词语，“词性”为该词语分词之后打上的词性特征。</w:t>
+      </w:r>
+    </w:p>
+    <w:p>
+      <w:pPr>
+        <w:rPr>
+          <w:szCs w:val="21"/>
+        </w:rPr>
+      </w:pPr>
+      <w:r>
+        <w:rPr>
+          <w:szCs w:val="21"/>
+        </w:rPr>
+        <w:tab/>
+      </w:r>
+      <w:r>
+        <w:rPr>
+          <w:rFonts w:hint="eastAsia"/>
+          <w:szCs w:val="21"/>
+        </w:rPr>
+        <w:t>我们的目标：</w:t>
+      </w:r>
+    </w:p>
+    <w:p>
+      <w:pPr>
+        <w:rPr>
+          <w:szCs w:val="21"/>
+        </w:rPr>
+      </w:pPr>
+      <w:r>
+        <w:rPr>
+          <w:rFonts w:hint="eastAsia"/>
+          <w:szCs w:val="21"/>
+        </w:rPr>
+        <w:t>（1）人工分辨出哪些标签是与</w:t>
+      </w:r>
+      <w:r>
+        <w:rPr>
+          <w:rFonts w:hint="eastAsia"/>
+          <w:b/>
+          <w:szCs w:val="21"/>
+        </w:rPr>
+        <w:t>兴趣有关</w:t>
+      </w:r>
+      <w:r>
+        <w:rPr>
+          <w:rFonts w:hint="eastAsia"/>
+          <w:szCs w:val="21"/>
+        </w:rPr>
+        <w:t>的标签</w:t>
+      </w:r>
+      <w:r>
+        <w:rPr>
+          <w:rFonts w:hint="eastAsia"/>
+          <w:szCs w:val="21"/>
+        </w:rPr>
+        <w:t>，这些词语标注为</w:t>
+      </w:r>
+      <w:r>
+        <w:rPr>
+          <w:rFonts w:hint="eastAsia"/>
+          <w:b/>
+          <w:szCs w:val="21"/>
+        </w:rPr>
+        <w:t>0</w:t>
+      </w:r>
+      <w:r>
+        <w:rPr>
+          <w:rFonts w:hint="eastAsia"/>
+          <w:szCs w:val="21"/>
+        </w:rPr>
+        <w:t>。</w:t>
+      </w:r>
+    </w:p>
+    <w:p>
+      <w:pPr>
+        <w:rPr>
+          <w:szCs w:val="21"/>
+        </w:rPr>
+      </w:pPr>
+      <w:r>
+        <w:rPr>
+          <w:rFonts w:hint="eastAsia"/>
+          <w:szCs w:val="21"/>
+        </w:rPr>
+        <w:t>（</w:t>
+      </w:r>
+      <w:r>
+        <w:rPr>
+          <w:rFonts w:hint="eastAsia"/>
+          <w:szCs w:val="21"/>
+        </w:rPr>
+        <w:t>2</w:t>
+      </w:r>
+      <w:r>
+        <w:rPr>
+          <w:rFonts w:hint="eastAsia"/>
+          <w:szCs w:val="21"/>
+        </w:rPr>
+        <w:t>）</w:t>
+      </w:r>
+      <w:r>
+        <w:rPr>
+          <w:rFonts w:hint="eastAsia"/>
+          <w:szCs w:val="21"/>
+        </w:rPr>
+        <w:t>人工分辨出哪些标签是与</w:t>
+      </w:r>
+      <w:r>
+        <w:rPr>
+          <w:rFonts w:hint="eastAsia"/>
+          <w:b/>
+          <w:szCs w:val="21"/>
+        </w:rPr>
+        <w:t>兴趣无关</w:t>
+      </w:r>
+      <w:r>
+        <w:rPr>
+          <w:rFonts w:hint="eastAsia"/>
+          <w:szCs w:val="21"/>
+        </w:rPr>
+        <w:t>的标签，这些词语标注为</w:t>
+      </w:r>
+      <w:r>
+        <w:rPr>
+          <w:rFonts w:hint="eastAsia"/>
+          <w:b/>
+          <w:szCs w:val="21"/>
+        </w:rPr>
+        <w:t>1</w:t>
+      </w:r>
+      <w:r>
+        <w:rPr>
+          <w:rFonts w:hint="eastAsia"/>
+          <w:szCs w:val="21"/>
+        </w:rPr>
+        <w:t>。</w:t>
+      </w:r>
+    </w:p>
+    <w:p>
+      <w:pPr>
+        <w:rPr>
+          <w:szCs w:val="21"/>
+        </w:rPr>
+      </w:pPr>
+      <w:r>
+        <w:rPr>
+          <w:rFonts w:hint="eastAsia"/>
+          <w:szCs w:val="21"/>
+        </w:rPr>
+        <w:t>（</w:t>
+      </w:r>
+      <w:r>
+        <w:rPr>
+          <w:rFonts w:hint="eastAsia"/>
+          <w:szCs w:val="21"/>
+        </w:rPr>
+        <w:t>3</w:t>
+      </w:r>
+      <w:r>
+        <w:rPr>
+          <w:rFonts w:hint="eastAsia"/>
+          <w:szCs w:val="21"/>
+        </w:rPr>
+        <w:t>）</w:t>
+      </w:r>
+      <w:r>
+        <w:rPr>
+          <w:rFonts w:hint="eastAsia"/>
+          <w:szCs w:val="21"/>
+        </w:rPr>
+        <w:t>遇到</w:t>
+      </w:r>
+      <w:r>
+        <w:rPr>
+          <w:rFonts w:hint="eastAsia"/>
+          <w:b/>
+          <w:szCs w:val="21"/>
+        </w:rPr>
+        <w:t>模糊不清</w:t>
+      </w:r>
+      <w:proofErr w:type="gramStart"/>
+      <w:r>
+        <w:rPr>
+          <w:rFonts w:hint="eastAsia"/>
+          <w:b/>
+          <w:szCs w:val="21"/>
+        </w:rPr>
+        <w:t>晰</w:t>
+      </w:r>
+      <w:proofErr w:type="gramEnd"/>
+      <w:r>
+        <w:rPr>
+          <w:rFonts w:hint="eastAsia"/>
+          <w:szCs w:val="21"/>
+        </w:rPr>
+        <w:t>的词语，标注为</w:t>
+      </w:r>
+      <w:r>
+        <w:rPr>
+          <w:rFonts w:hint="eastAsia"/>
+          <w:b/>
+          <w:szCs w:val="21"/>
+        </w:rPr>
+        <w:t>-1</w:t>
+      </w:r>
+      <w:r>
+        <w:rPr>
+          <w:rFonts w:hint="eastAsia"/>
+          <w:szCs w:val="21"/>
+        </w:rPr>
+        <w:t>.</w:t>
+      </w:r>
+    </w:p>
+    <w:p>
+      <w:pPr>
+        <w:rPr>
+          <w:b/>
+          <w:szCs w:val="21"/>
+        </w:rPr>
+      </w:pPr>
+    </w:p>
+    <w:p>
+      <w:pPr>
+        <w:rPr>
+          <w:b/>
+          <w:sz w:val="32"/>
+          <w:szCs w:val="32"/>
+        </w:rPr>
+      </w:pPr>
+      <w:r>
+        <w:rPr>
+          <w:rFonts w:hint="eastAsia"/>
+          <w:b/>
+          <w:sz w:val="32"/>
+          <w:szCs w:val="32"/>
+        </w:rPr>
+        <w:t>二</w:t>
+      </w:r>
+      <w:r>
+        <w:rPr>
+          <w:rFonts w:hint="eastAsia"/>
+          <w:b/>
+          <w:sz w:val="32"/>
+          <w:szCs w:val="32"/>
+        </w:rPr>
+        <w:t>、标注</w:t>
+      </w:r>
+      <w:r>
+        <w:rPr>
+          <w:rFonts w:hint="eastAsia"/>
+          <w:b/>
+          <w:sz w:val="32"/>
+          <w:szCs w:val="32"/>
+        </w:rPr>
+        <w:t>流程</w:t>
+      </w:r>
+    </w:p>
+    <w:p>
+      <w:pPr>
+        <w:rPr>
+          <w:szCs w:val="21"/>
+        </w:rPr>
+      </w:pPr>
+      <w:r>
+        <w:rPr>
+          <w:rFonts w:hint="eastAsia"/>
+          <w:szCs w:val="21"/>
+        </w:rPr>
+        <w:t>1.根据词语和词性特征来判断词语的类型。</w:t>
+      </w:r>
+    </w:p>
+    <w:p>
+      <w:pPr>
+        <w:rPr>
+          <w:szCs w:val="21"/>
+        </w:rPr>
+      </w:pPr>
+    </w:p>
+    <w:p>
+      <w:pPr>
+        <w:rPr>
+          <w:szCs w:val="21"/>
+        </w:rPr>
+      </w:pPr>
+      <w:r>
+        <w:rPr>
+          <w:rFonts w:hint="eastAsia"/>
+          <w:szCs w:val="21"/>
+        </w:rPr>
+        <w:t>2.标注为1的，即需要剔除的标签。</w:t>
+      </w:r>
+      <w:r>
+        <w:rPr>
+          <w:rFonts w:hint="eastAsia"/>
+          <w:szCs w:val="21"/>
+        </w:rPr>
+        <w:t>即与</w:t>
+      </w:r>
+      <w:r>
+        <w:rPr>
+          <w:rFonts w:hint="eastAsia"/>
+          <w:b/>
+          <w:szCs w:val="21"/>
+        </w:rPr>
+        <w:t>兴趣</w:t>
+      </w:r>
+      <w:r>
+        <w:rPr>
+          <w:rFonts w:hint="eastAsia"/>
+          <w:b/>
+          <w:szCs w:val="21"/>
+        </w:rPr>
+        <w:t>无</w:t>
+      </w:r>
+      <w:r>
+        <w:rPr>
+          <w:rFonts w:hint="eastAsia"/>
+          <w:b/>
+          <w:szCs w:val="21"/>
+        </w:rPr>
+        <w:t>关</w:t>
+      </w:r>
+      <w:r>
+        <w:rPr>
+          <w:rFonts w:hint="eastAsia"/>
+          <w:szCs w:val="21"/>
+        </w:rPr>
+        <w:t>的词语。</w:t>
+      </w:r>
+    </w:p>
+    <w:p>
+      <w:pPr>
+        <w:rPr>
+          <w:szCs w:val="21"/>
+        </w:rPr>
+      </w:pPr>
+      <w:r>
+        <w:rPr>
+          <w:rFonts w:hint="eastAsia"/>
+          <w:szCs w:val="21"/>
+        </w:rPr>
+        <w:t>（1）色情词</w:t>
+      </w:r>
+    </w:p>
+    <w:p>
+      <w:pPr>
+        <w:rPr>
+          <w:szCs w:val="21"/>
+        </w:rPr>
+      </w:pPr>
+      <w:r>
+        <w:rPr>
+          <w:rFonts w:hint="eastAsia"/>
+          <w:szCs w:val="21"/>
+        </w:rPr>
+        <w:t>（2）粗口词</w:t>
+      </w:r>
+    </w:p>
+    <w:p>
+      <w:pPr>
+        <w:rPr>
+          <w:szCs w:val="21"/>
+        </w:rPr>
+      </w:pPr>
+      <w:r>
+        <w:rPr>
+          <w:rFonts w:hint="eastAsia"/>
+          <w:szCs w:val="21"/>
+        </w:rPr>
+        <w:t>（3）</w:t>
+      </w:r>
+      <w:r>
+        <w:rPr>
+          <w:rFonts w:hint="eastAsia"/>
+          <w:szCs w:val="21"/>
+        </w:rPr>
+        <w:t>关系群名</w:t>
+      </w:r>
+    </w:p>
+    <w:p>
+      <w:pPr>
+        <w:rPr>
+          <w:szCs w:val="21"/>
+        </w:rPr>
+      </w:pPr>
+      <w:r>
+        <w:rPr>
+          <w:rFonts w:hint="eastAsia"/>
+          <w:szCs w:val="21"/>
+        </w:rPr>
+        <w:t>（4）</w:t>
+      </w:r>
+      <w:r>
+        <w:rPr>
+          <w:rFonts w:hint="eastAsia"/>
+          <w:szCs w:val="21"/>
+        </w:rPr>
+        <w:t>性格类词语</w:t>
+      </w:r>
+    </w:p>
+    <w:p>
+      <w:pPr>
+        <w:rPr>
+          <w:szCs w:val="21"/>
+        </w:rPr>
+      </w:pPr>
+      <w:r>
+        <w:rPr>
+          <w:rFonts w:hint="eastAsia"/>
+          <w:szCs w:val="21"/>
+        </w:rPr>
+        <w:t>（5）没有具体目的，仅仅是聊天的</w:t>
+      </w:r>
+      <w:r>
+        <w:rPr>
+          <w:rFonts w:hint="eastAsia"/>
+          <w:szCs w:val="21"/>
+        </w:rPr>
+        <w:t>词语</w:t>
+      </w:r>
+    </w:p>
+    <w:p>
+      <w:pPr>
+        <w:rPr>
+          <w:szCs w:val="21"/>
+        </w:rPr>
+      </w:pPr>
+    </w:p>
+    <w:p>
+      <w:pPr>
+        <w:rPr>
+          <w:szCs w:val="21"/>
+        </w:rPr>
+      </w:pPr>
+      <w:r>
+        <w:rPr>
+          <w:rFonts w:hint="eastAsia"/>
+          <w:szCs w:val="21"/>
+        </w:rPr>
+        <w:t>3</w:t>
+      </w:r>
+      <w:r>
+        <w:rPr>
+          <w:rFonts w:hint="eastAsia"/>
+          <w:szCs w:val="21"/>
+        </w:rPr>
+        <w:t>.</w:t>
+      </w:r>
+      <w:r>
+        <w:rPr>
+          <w:rFonts w:hint="eastAsia"/>
+          <w:szCs w:val="21"/>
+        </w:rPr>
+        <w:t>标注为0的，即需要保留的标签。</w:t>
+      </w:r>
+      <w:r>
+        <w:rPr>
+          <w:rFonts w:hint="eastAsia"/>
+          <w:szCs w:val="21"/>
+        </w:rPr>
+        <w:t>即</w:t>
+      </w:r>
+      <w:r>
+        <w:rPr>
+          <w:rFonts w:hint="eastAsia"/>
+          <w:szCs w:val="21"/>
+        </w:rPr>
+        <w:t>与</w:t>
+      </w:r>
+      <w:r>
+        <w:rPr>
+          <w:rFonts w:hint="eastAsia"/>
+          <w:b/>
+          <w:szCs w:val="21"/>
+        </w:rPr>
+        <w:t>兴趣有关</w:t>
+      </w:r>
+      <w:r>
+        <w:rPr>
+          <w:rFonts w:hint="eastAsia"/>
+          <w:szCs w:val="21"/>
+        </w:rPr>
+        <w:t>的词语</w:t>
+      </w:r>
+      <w:r>
+        <w:rPr>
+          <w:rFonts w:hint="eastAsia"/>
+          <w:szCs w:val="21"/>
+        </w:rPr>
+        <w:t>。</w:t>
+      </w:r>
+    </w:p>
+    <w:p>
+      <w:pPr>
+        <w:rPr>
+          <w:szCs w:val="21"/>
+        </w:rPr>
+      </w:pPr>
+      <w:r>
+        <w:rPr>
+          <w:rFonts w:hint="eastAsia"/>
+          <w:szCs w:val="21"/>
+        </w:rPr>
+        <w:t>（1）</w:t>
+      </w:r>
+      <w:r>
+        <w:rPr>
+          <w:rFonts w:hint="eastAsia"/>
+          <w:szCs w:val="21"/>
+        </w:rPr>
+        <w:t>地名</w:t>
+      </w:r>
+    </w:p>
+    <w:p>
+      <w:pPr>
+        <w:rPr>
+          <w:szCs w:val="21"/>
+        </w:rPr>
+      </w:pPr>
+      <w:r>
+        <w:rPr>
+          <w:rFonts w:hint="eastAsia"/>
+          <w:szCs w:val="21"/>
+        </w:rPr>
+        <w:t>（2）</w:t>
+      </w:r>
+      <w:r>
+        <w:rPr>
+          <w:rFonts w:hint="eastAsia"/>
+          <w:szCs w:val="21"/>
+        </w:rPr>
+        <w:t>人名</w:t>
+      </w:r>
+      <w:r>
+        <w:rPr>
+          <w:rFonts w:hint="eastAsia"/>
+          <w:szCs w:val="21"/>
+        </w:rPr>
+        <w:t>、人物</w:t>
+      </w:r>
+    </w:p>
+    <w:p>
+      <w:pPr>
+        <w:rPr>
+          <w:szCs w:val="21"/>
+        </w:rPr>
+      </w:pPr>
+      <w:r>
+        <w:rPr>
+          <w:rFonts w:hint="eastAsia"/>
+          <w:szCs w:val="21"/>
+        </w:rPr>
+        <w:t>（3）</w:t>
+      </w:r>
+      <w:proofErr w:type="gramStart"/>
+      <w:r>
+        <w:rPr>
+          <w:rFonts w:hint="eastAsia"/>
+          <w:szCs w:val="21"/>
+        </w:rPr>
+        <w:t>动漫名</w:t>
+      </w:r>
+      <w:proofErr w:type="gramEnd"/>
+    </w:p>
+    <w:p>
+      <w:pPr>
+        <w:rPr>
+          <w:szCs w:val="21"/>
+        </w:rPr>
+      </w:pPr>
+      <w:r>
+        <w:rPr>
+          <w:rFonts w:hint="eastAsia"/>
+          <w:szCs w:val="21"/>
+        </w:rPr>
+        <w:t>（4）</w:t>
+      </w:r>
+      <w:r>
+        <w:rPr>
+          <w:rFonts w:hint="eastAsia"/>
+          <w:szCs w:val="21"/>
+        </w:rPr>
+        <w:t>游戏</w:t>
+      </w:r>
+    </w:p>
+    <w:p>
+      <w:pPr>
+        <w:rPr>
+          <w:szCs w:val="21"/>
+        </w:rPr>
+      </w:pPr>
+      <w:r>
+        <w:rPr>
+          <w:rFonts w:hint="eastAsia"/>
+          <w:szCs w:val="21"/>
+        </w:rPr>
+        <w:t>（5）</w:t>
+      </w:r>
+      <w:r>
+        <w:rPr>
+          <w:rFonts w:hint="eastAsia"/>
+          <w:szCs w:val="21"/>
+        </w:rPr>
+        <w:t>汽车</w:t>
+      </w:r>
+    </w:p>
+    <w:p>
+      <w:pPr>
+        <w:rPr>
+          <w:szCs w:val="21"/>
+        </w:rPr>
+      </w:pPr>
+      <w:r>
+        <w:rPr>
+          <w:rFonts w:hint="eastAsia"/>
+          <w:szCs w:val="21"/>
+        </w:rPr>
+        <w:t>（6）职业</w:t>
+      </w:r>
+    </w:p>
+    <w:p>
+      <w:pPr>
+        <w:rPr>
+          <w:szCs w:val="21"/>
+        </w:rPr>
+      </w:pPr>
+      <w:r>
+        <w:rPr>
+          <w:rFonts w:hint="eastAsia"/>
+          <w:szCs w:val="21"/>
+        </w:rPr>
+        <w:t>（</w:t>
+      </w:r>
+      <w:r>
+        <w:rPr>
+          <w:rFonts w:hint="eastAsia"/>
+          <w:szCs w:val="21"/>
+        </w:rPr>
+        <w:t>7</w:t>
+      </w:r>
+      <w:r>
+        <w:rPr>
+          <w:rFonts w:hint="eastAsia"/>
+          <w:szCs w:val="21"/>
+        </w:rPr>
+        <w:t>）体育</w:t>
+      </w:r>
+    </w:p>
+    <w:p>
+      <w:pPr>
+        <w:rPr>
+          <w:szCs w:val="21"/>
+        </w:rPr>
+      </w:pPr>
+      <w:r>
+        <w:rPr>
+          <w:rFonts w:hint="eastAsia"/>
+          <w:szCs w:val="21"/>
+        </w:rPr>
+        <w:t>（</w:t>
+      </w:r>
+      <w:r>
+        <w:rPr>
+          <w:rFonts w:hint="eastAsia"/>
+          <w:szCs w:val="21"/>
+        </w:rPr>
+        <w:t>8</w:t>
+      </w:r>
+      <w:r>
+        <w:rPr>
+          <w:rFonts w:hint="eastAsia"/>
+          <w:szCs w:val="21"/>
+        </w:rPr>
+        <w:t>）视频娱乐、音乐、明星、社会新闻</w:t>
+      </w:r>
+    </w:p>
+    <w:p>
+      <w:pPr>
+        <w:rPr>
+          <w:szCs w:val="21"/>
+        </w:rPr>
+      </w:pPr>
+      <w:r>
+        <w:rPr>
+          <w:rFonts w:hint="eastAsia"/>
+          <w:szCs w:val="21"/>
+        </w:rPr>
+        <w:t>（</w:t>
+      </w:r>
+      <w:r>
+        <w:rPr>
+          <w:rFonts w:hint="eastAsia"/>
+          <w:szCs w:val="21"/>
+        </w:rPr>
+        <w:t>9</w:t>
+      </w:r>
+      <w:r>
+        <w:rPr>
+          <w:rFonts w:hint="eastAsia"/>
+          <w:szCs w:val="21"/>
+        </w:rPr>
+        <w:t>）教育</w:t>
+      </w:r>
+    </w:p>
+    <w:p>
+      <w:pPr>
+        <w:rPr>
+          <w:szCs w:val="21"/>
+        </w:rPr>
+      </w:pPr>
+      <w:r>
+        <w:rPr>
+          <w:rFonts w:hint="eastAsia"/>
+          <w:szCs w:val="21"/>
+        </w:rPr>
+        <w:t>（1</w:t>
+      </w:r>
+      <w:r>
+        <w:rPr>
+          <w:rFonts w:hint="eastAsia"/>
+          <w:szCs w:val="21"/>
+        </w:rPr>
+        <w:t>0</w:t>
+      </w:r>
+      <w:r>
+        <w:rPr>
+          <w:rFonts w:hint="eastAsia"/>
+          <w:szCs w:val="21"/>
+        </w:rPr>
+        <w:t>）健康</w:t>
+      </w:r>
+    </w:p>
+    <w:p>
+      <w:pPr>
+        <w:rPr>
+          <w:szCs w:val="21"/>
+        </w:rPr>
+      </w:pPr>
+      <w:r>
+        <w:rPr>
+          <w:rFonts w:hint="eastAsia"/>
+          <w:szCs w:val="21"/>
+        </w:rPr>
+        <w:t>（1</w:t>
+      </w:r>
+      <w:r>
+        <w:rPr>
+          <w:rFonts w:hint="eastAsia"/>
+          <w:szCs w:val="21"/>
+        </w:rPr>
+        <w:t>1</w:t>
+      </w:r>
+      <w:r>
+        <w:rPr>
+          <w:rFonts w:hint="eastAsia"/>
+          <w:szCs w:val="21"/>
+        </w:rPr>
+        <w:t>）旅游</w:t>
+      </w:r>
+    </w:p>
+    <w:p>
+      <w:pPr>
+        <w:rPr>
+          <w:szCs w:val="21"/>
+        </w:rPr>
+      </w:pPr>
+      <w:r>
+        <w:rPr>
+          <w:rFonts w:hint="eastAsia"/>
+          <w:szCs w:val="21"/>
+        </w:rPr>
+        <w:t>（1</w:t>
+      </w:r>
+      <w:r>
+        <w:rPr>
+          <w:rFonts w:hint="eastAsia"/>
+          <w:szCs w:val="21"/>
+        </w:rPr>
+        <w:t>2</w:t>
+      </w:r>
+      <w:r>
+        <w:rPr>
+          <w:rFonts w:hint="eastAsia"/>
+          <w:szCs w:val="21"/>
+        </w:rPr>
+        <w:t>）时尚</w:t>
+      </w:r>
+    </w:p>
+    <w:p>
+      <w:pPr>
+        <w:rPr>
+          <w:szCs w:val="21"/>
+        </w:rPr>
+      </w:pPr>
+      <w:r>
+        <w:rPr>
+          <w:rFonts w:hint="eastAsia"/>
+          <w:szCs w:val="21"/>
+        </w:rPr>
+        <w:t>（</w:t>
+      </w:r>
+      <w:r>
+        <w:rPr>
+          <w:rFonts w:hint="eastAsia"/>
+          <w:szCs w:val="21"/>
+        </w:rPr>
+        <w:t>13</w:t>
+      </w:r>
+      <w:r>
+        <w:rPr>
+          <w:rFonts w:hint="eastAsia"/>
+          <w:szCs w:val="21"/>
+        </w:rPr>
+        <w:t>）饮食</w:t>
+      </w:r>
+    </w:p>
+    <w:p>
+      <w:pPr>
+        <w:rPr>
+          <w:szCs w:val="21"/>
+        </w:rPr>
+      </w:pPr>
+      <w:r>
+        <w:rPr>
+          <w:rFonts w:hint="eastAsia"/>
+          <w:szCs w:val="21"/>
+        </w:rPr>
+        <w:t>（</w:t>
+      </w:r>
+      <w:r>
+        <w:rPr>
+          <w:rFonts w:hint="eastAsia"/>
+          <w:szCs w:val="21"/>
+        </w:rPr>
+        <w:t>1</w:t>
+      </w:r>
+      <w:r>
+        <w:rPr>
+          <w:rFonts w:hint="eastAsia"/>
+          <w:szCs w:val="21"/>
+        </w:rPr>
+        <w:t>4</w:t>
+      </w:r>
+      <w:r>
+        <w:rPr>
+          <w:rFonts w:hint="eastAsia"/>
+          <w:szCs w:val="21"/>
+        </w:rPr>
+        <w:t>）购物</w:t>
+      </w:r>
+    </w:p>
+    <w:p>
+      <w:pPr>
+        <w:rPr>
+          <w:szCs w:val="21"/>
+        </w:rPr>
+      </w:pPr>
+      <w:r>
+        <w:rPr>
+          <w:rFonts w:hint="eastAsia"/>
+          <w:szCs w:val="21"/>
+        </w:rPr>
+        <w:t>（1</w:t>
+      </w:r>
+      <w:r>
+        <w:rPr>
+          <w:rFonts w:hint="eastAsia"/>
+          <w:szCs w:val="21"/>
+        </w:rPr>
+        <w:t>5</w:t>
+      </w:r>
+      <w:r>
+        <w:rPr>
+          <w:rFonts w:hint="eastAsia"/>
+          <w:szCs w:val="21"/>
+        </w:rPr>
+        <w:t>）财经</w:t>
+      </w:r>
+    </w:p>
+    <w:p>
+      <w:pPr>
+        <w:rPr>
+          <w:szCs w:val="21"/>
+        </w:rPr>
+      </w:pPr>
+      <w:r>
+        <w:rPr>
+          <w:rFonts w:hint="eastAsia"/>
+          <w:szCs w:val="21"/>
+        </w:rPr>
+        <w:t>（1</w:t>
+      </w:r>
+      <w:r>
+        <w:rPr>
+          <w:rFonts w:hint="eastAsia"/>
+          <w:szCs w:val="21"/>
+        </w:rPr>
+        <w:t>6</w:t>
+      </w:r>
+      <w:r>
+        <w:rPr>
+          <w:rFonts w:hint="eastAsia"/>
+          <w:szCs w:val="21"/>
+        </w:rPr>
+        <w:t>）科技</w:t>
+      </w:r>
+    </w:p>
+    <w:p>
+      <w:pPr>
+        <w:rPr>
+          <w:szCs w:val="21"/>
+        </w:rPr>
+      </w:pPr>
+      <w:r>
+        <w:rPr>
+          <w:rFonts w:hint="eastAsia"/>
+          <w:szCs w:val="21"/>
+        </w:rPr>
+        <w:t>（1</w:t>
+      </w:r>
+      <w:r>
+        <w:rPr>
+          <w:rFonts w:hint="eastAsia"/>
+          <w:szCs w:val="21"/>
+        </w:rPr>
+        <w:t>7</w:t>
+      </w:r>
+      <w:r>
+        <w:rPr>
+          <w:rFonts w:hint="eastAsia"/>
+          <w:szCs w:val="21"/>
+        </w:rPr>
+        <w:t>）房产</w:t>
+      </w:r>
+    </w:p>
+    <w:p>
+      <w:pPr>
+        <w:rPr>
+          <w:szCs w:val="21"/>
+        </w:rPr>
+      </w:pPr>
+      <w:r>
+        <w:rPr>
+          <w:rFonts w:hint="eastAsia"/>
+          <w:szCs w:val="21"/>
+        </w:rPr>
+        <w:t>（</w:t>
+      </w:r>
+      <w:r>
+        <w:rPr>
+          <w:rFonts w:hint="eastAsia"/>
+          <w:szCs w:val="21"/>
+        </w:rPr>
+        <w:t>1</w:t>
+      </w:r>
+      <w:r>
+        <w:rPr>
+          <w:rFonts w:hint="eastAsia"/>
+          <w:szCs w:val="21"/>
+        </w:rPr>
+        <w:t>8</w:t>
+      </w:r>
+      <w:r>
+        <w:rPr>
+          <w:rFonts w:hint="eastAsia"/>
+          <w:szCs w:val="21"/>
+        </w:rPr>
+        <w:t>）</w:t>
+      </w:r>
+      <w:r>
+        <w:rPr>
+          <w:rFonts w:hint="eastAsia"/>
+          <w:szCs w:val="21"/>
+        </w:rPr>
+        <w:t>军事</w:t>
+      </w:r>
+    </w:p>
+    <w:p>
+      <w:pPr>
+        <w:rPr>
+          <w:szCs w:val="21"/>
+        </w:rPr>
+      </w:pPr>
+      <w:r>
+        <w:rPr>
+          <w:rFonts w:hint="eastAsia"/>
+          <w:szCs w:val="21"/>
+        </w:rPr>
+        <w:t>（</w:t>
+      </w:r>
+      <w:r>
+        <w:rPr>
+          <w:rFonts w:hint="eastAsia"/>
+          <w:szCs w:val="21"/>
+        </w:rPr>
+        <w:t>19</w:t>
+      </w:r>
+      <w:r>
+        <w:rPr>
+          <w:rFonts w:hint="eastAsia"/>
+          <w:szCs w:val="21"/>
+        </w:rPr>
+        <w:t>）阅读</w:t>
+      </w:r>
+    </w:p>
+    <w:p>
+      <w:pPr>
+        <w:rPr>
+          <w:szCs w:val="21"/>
+        </w:rPr>
+      </w:pPr>
+      <w:r>
+        <w:rPr>
+          <w:rFonts w:hint="eastAsia"/>
+          <w:szCs w:val="21"/>
+        </w:rPr>
+        <w:t>（2</w:t>
+      </w:r>
+      <w:r>
+        <w:rPr>
+          <w:rFonts w:hint="eastAsia"/>
+          <w:szCs w:val="21"/>
+        </w:rPr>
+        <w:t>0</w:t>
+      </w:r>
+      <w:r>
+        <w:rPr>
+          <w:rFonts w:hint="eastAsia"/>
+          <w:szCs w:val="21"/>
+        </w:rPr>
+        <w:t>）其他与兴趣相关的词语</w:t>
+      </w:r>
+    </w:p>
+    <w:p>
+      <w:pPr>
+        <w:rPr>
+          <w:szCs w:val="21"/>
+        </w:rPr>
+      </w:pPr>
+    </w:p>
+    <w:p>
+      <w:pPr>
+        <w:rPr>
+          <w:szCs w:val="21"/>
+        </w:rPr>
+      </w:pPr>
+      <w:r>
+        <w:rPr>
+          <w:rFonts w:hint="eastAsia"/>
+          <w:szCs w:val="21"/>
+        </w:rPr>
+        <w:lastRenderedPageBreak/>
+        <w:t>4</w:t>
+      </w:r>
+      <w:r>
+        <w:rPr>
+          <w:rFonts w:hint="eastAsia"/>
+          <w:szCs w:val="21"/>
+        </w:rPr>
+        <w:t>.</w:t>
+      </w:r>
+      <w:r>
+        <w:rPr>
+          <w:rFonts w:hint="eastAsia"/>
+          <w:szCs w:val="21"/>
+        </w:rPr>
+        <w:t xml:space="preserve"> </w:t>
+      </w:r>
+      <w:r>
+        <w:rPr>
+          <w:rFonts w:hint="eastAsia"/>
+          <w:szCs w:val="21"/>
+        </w:rPr>
+        <w:t>标注为-1的，</w:t>
+      </w:r>
+      <w:r>
+        <w:rPr>
+          <w:rFonts w:hint="eastAsia"/>
+          <w:szCs w:val="21"/>
+        </w:rPr>
+        <w:t>词语模糊，让人联想不到的</w:t>
+      </w:r>
+      <w:r>
+        <w:rPr>
+          <w:rFonts w:hint="eastAsia"/>
+          <w:szCs w:val="21"/>
+        </w:rPr>
+        <w:t>。</w:t>
+      </w:r>
+    </w:p>
+    <w:p>
+      <w:pPr>
+        <w:rPr>
+          <w:szCs w:val="21"/>
+        </w:rPr>
+      </w:pPr>
+    </w:p>
+    <w:p>
+      <w:pPr>
+        <w:rPr>
+          <w:b/>
+          <w:sz w:val="32"/>
+          <w:szCs w:val="32"/>
+        </w:rPr>
+      </w:pPr>
+      <w:r>
+        <w:rPr>
+          <w:rFonts w:hint="eastAsia"/>
+          <w:b/>
+          <w:sz w:val="32"/>
+          <w:szCs w:val="32"/>
+        </w:rPr>
+        <w:t>三</w:t>
+      </w:r>
+      <w:r>
+        <w:rPr>
+          <w:rFonts w:hint="eastAsia"/>
+          <w:b/>
+          <w:sz w:val="32"/>
+          <w:szCs w:val="32"/>
+        </w:rPr>
+        <w:t>、标注case举例</w:t>
+      </w:r>
+    </w:p>
+    <w:p>
+      <w:pPr>
+        <w:rPr>
+          <w:szCs w:val="21"/>
+        </w:rPr>
+      </w:pPr>
+      <w:r>
+        <w:rPr>
+          <w:rFonts w:hint="eastAsia"/>
+          <w:szCs w:val="21"/>
+        </w:rPr>
+        <w:t>具体详细的case请看如下表格：</w:t>
+      </w:r>
+    </w:p>
+    <w:p>
+      <w:pPr>
+        <w:rPr>
+          <w:b/>
+          <w:sz w:val="32"/>
+          <w:szCs w:val="32"/>
+        </w:rPr>
+      </w:pPr>
+      <w:hyperlink r:id="rId8" w:history="1">
+        <w:r>
+          <w:rPr>
+            <w:rStyle w:val="aa"/>
+            <w:szCs w:val="21"/>
+          </w:rPr>
+          <w:t>https://docs.qq.com/sheet/DU1F3eEtMeXZqeXRi?tab=BB08J2</w:t>
+        </w:r>
+      </w:hyperlink>
+      <w:r>
+        <w:rPr>
+          <w:szCs w:val="21"/>
+        </w:rPr>
+        <w:br/>
+      </w:r>
+    </w:p>
+    <w:p>
+      <w:pPr>
+        <w:rPr>
+          <w:b/>
+          <w:sz w:val="32"/>
+          <w:szCs w:val="32"/>
+        </w:rPr>
+      </w:pPr>
+      <w:r>
+        <w:rPr>
+          <w:rFonts w:hint="eastAsia"/>
+          <w:b/>
+          <w:sz w:val="32"/>
+          <w:szCs w:val="32"/>
+        </w:rPr>
+        <w:t>四</w:t>
+      </w:r>
+      <w:r>
+        <w:rPr>
+          <w:rFonts w:hint="eastAsia"/>
+          <w:b/>
+          <w:sz w:val="32"/>
+          <w:szCs w:val="32"/>
+        </w:rPr>
+        <w:t>、</w:t>
+      </w:r>
+      <w:r>
+        <w:rPr>
+          <w:rFonts w:hint="eastAsia"/>
+          <w:b/>
+          <w:sz w:val="32"/>
+          <w:szCs w:val="32"/>
+        </w:rPr>
+        <w:t>标注检验</w:t>
+      </w:r>
+    </w:p>
+    <w:p>
+      <w:pPr>
+        <w:rPr>
+          <w:szCs w:val="21"/>
+        </w:rPr>
+      </w:pPr>
+      <w:r>
+        <w:rPr>
+          <w:rFonts w:hint="eastAsia"/>
+          <w:szCs w:val="21"/>
+        </w:rPr>
+        <w:t>1.标记400条数据作为验证集</w:t>
+      </w:r>
+      <w:r>
+        <w:rPr>
+          <w:rFonts w:hint="eastAsia"/>
+          <w:szCs w:val="21"/>
+        </w:rPr>
+        <w:t>。</w:t>
+      </w:r>
+    </w:p>
+    <w:p>
+      <w:pPr>
+        <w:rPr>
+          <w:szCs w:val="21"/>
+        </w:rPr>
+      </w:pPr>
+      <w:r>
+        <w:rPr>
+          <w:rFonts w:hint="eastAsia"/>
+          <w:szCs w:val="21"/>
+        </w:rPr>
+        <w:t>2.</w:t>
+      </w:r>
+      <w:r>
+        <w:rPr>
+          <w:rFonts w:hint="eastAsia"/>
+          <w:szCs w:val="21"/>
+        </w:rPr>
+        <w:t>把</w:t>
+      </w:r>
+      <w:proofErr w:type="gramStart"/>
+      <w:r>
+        <w:rPr>
+          <w:rFonts w:hint="eastAsia"/>
+          <w:szCs w:val="21"/>
+        </w:rPr>
+        <w:t>验证集给外包</w:t>
+      </w:r>
+      <w:proofErr w:type="gramEnd"/>
+      <w:r>
+        <w:rPr>
+          <w:rFonts w:hint="eastAsia"/>
+          <w:szCs w:val="21"/>
+        </w:rPr>
+        <w:t>进行标注，查看外包标注的准确率</w:t>
+      </w:r>
+      <w:r>
+        <w:rPr>
+          <w:rFonts w:hint="eastAsia"/>
+          <w:szCs w:val="21"/>
+        </w:rPr>
+        <w:t>。准确率达到95%以上的才让他们标记剩下的5000条数据。</w:t>
+      </w:r>
     </w:p>
     <w:sectPr>
       <w:pgSz w:w="11906" w:h="16838"/>
@@ -22453,6 +26529,41 @@
     <w:basedOn w:val="a0"/>
     <w:rsid w:val="00A16F97"/>
   </w:style>
+  <w:style w:type="character" w:styleId="aa">
+    <w:name w:val="Hyperlink"/>
+    <w:basedOn w:val="a0"/>
+    <w:uiPriority w:val="99"/>
+    <w:unhideWhenUsed/>
+    <w:rsid w:val="00AE4043"/>
+    <w:rPr>
+      <w:color w:val="0563C1" w:themeColor="hyperlink"/>
+      <w:u w:val="single"/>
+    </w:rPr>
+  </w:style>
+  <w:style w:type="character" w:styleId="ab">
+    <w:name w:val="Unresolved Mention"/>
+    <w:basedOn w:val="a0"/>
+    <w:uiPriority w:val="99"/>
+    <w:semiHidden/>
+    <w:unhideWhenUsed/>
+    <w:rsid w:val="00AE4043"/>
+    <w:rPr>
+      <w:color w:val="605E5C"/>
+      <w:shd w:val="clear" w:color="auto" w:fill="E1DFDD"/>
+    </w:rPr>
+  </w:style>
+  <w:style w:type="character" w:styleId="ac">
+    <w:name w:val="FollowedHyperlink"/>
+    <w:basedOn w:val="a0"/>
+    <w:uiPriority w:val="99"/>
+    <w:semiHidden/>
+    <w:unhideWhenUsed/>
+    <w:rsid w:val="00AE4043"/>
+    <w:rPr>
+      <w:color w:val="954F72" w:themeColor="followedHyperlink"/>
+      <w:u w:val="single"/>
+    </w:rPr>
+  </w:style>
 </w:styles>
 </file>
 

</xml_diff>